<commit_message>
Updated cv files to 5 may 2024
</commit_message>
<xml_diff>
--- a/public/files/Original CV/CV of Eftakhar Ahmed Arnob_4_May_2024.docx
+++ b/public/files/Original CV/CV of Eftakhar Ahmed Arnob_4_May_2024.docx
@@ -232,87 +232,40 @@
           <w:szCs w:val="18"/>
         </w:rPr>
       </w:pPr>
-      <w:r>
-        <w:rPr>
-          <w:rStyle w:val="Hyperlink"/>
-          <w:rFonts w:eastAsia="Spectral" w:cstheme="minorHAnsi"/>
-          <w:color w:val="23856E"/>
-          <w:sz w:val="18"/>
-          <w:szCs w:val="18"/>
-        </w:rPr>
-        <w:fldChar w:fldCharType="begin"/>
-      </w:r>
-      <w:r>
-        <w:rPr>
-          <w:rStyle w:val="Hyperlink"/>
-          <w:rFonts w:eastAsia="Spectral" w:cstheme="minorHAnsi"/>
-          <w:color w:val="23856E"/>
-          <w:sz w:val="18"/>
-          <w:szCs w:val="18"/>
-        </w:rPr>
-        <w:instrText>HYPERLINK "https://github.com/arnabxero"</w:instrText>
-      </w:r>
-      <w:r>
-        <w:rPr>
-          <w:rStyle w:val="Hyperlink"/>
-          <w:rFonts w:eastAsia="Spectral" w:cstheme="minorHAnsi"/>
-          <w:color w:val="23856E"/>
-          <w:sz w:val="18"/>
-          <w:szCs w:val="18"/>
-        </w:rPr>
-      </w:r>
-      <w:r>
-        <w:rPr>
-          <w:rStyle w:val="Hyperlink"/>
-          <w:rFonts w:eastAsia="Spectral" w:cstheme="minorHAnsi"/>
-          <w:color w:val="23856E"/>
-          <w:sz w:val="18"/>
-          <w:szCs w:val="18"/>
-        </w:rPr>
-        <w:fldChar w:fldCharType="separate"/>
-      </w:r>
-      <w:r>
-        <w:rPr>
-          <w:rStyle w:val="Hyperlink"/>
-          <w:rFonts w:eastAsia="Spectral" w:cstheme="minorHAnsi"/>
-          <w:color w:val="23856E"/>
-          <w:sz w:val="18"/>
-          <w:szCs w:val="18"/>
-        </w:rPr>
-        <w:t>GitHub</w:t>
-      </w:r>
-      <w:r>
-        <w:rPr>
-          <w:rStyle w:val="Hyperlink"/>
-          <w:rFonts w:eastAsia="Spectral" w:cstheme="minorHAnsi"/>
-          <w:color w:val="23856E"/>
-          <w:sz w:val="18"/>
-          <w:szCs w:val="18"/>
-        </w:rPr>
-        <w:t xml:space="preserve">: </w:t>
-      </w:r>
-      <w:proofErr w:type="spellStart"/>
-      <w:r>
-        <w:rPr>
-          <w:rStyle w:val="Hyperlink"/>
-          <w:rFonts w:eastAsia="Spectral" w:cstheme="minorHAnsi"/>
-          <w:color w:val="23856E"/>
-          <w:sz w:val="18"/>
-          <w:szCs w:val="18"/>
-        </w:rPr>
-        <w:t>arnabxero</w:t>
-      </w:r>
-      <w:proofErr w:type="spellEnd"/>
-      <w:r>
-        <w:rPr>
-          <w:rStyle w:val="Hyperlink"/>
-          <w:rFonts w:eastAsia="Spectral" w:cstheme="minorHAnsi"/>
-          <w:color w:val="23856E"/>
-          <w:sz w:val="18"/>
-          <w:szCs w:val="18"/>
-        </w:rPr>
-        <w:fldChar w:fldCharType="end"/>
-      </w:r>
+      <w:hyperlink r:id="rId10" w:history="1">
+        <w:r>
+          <w:rPr>
+            <w:rStyle w:val="Hyperlink"/>
+            <w:rFonts w:eastAsia="Spectral" w:cstheme="minorHAnsi"/>
+            <w:color w:val="23856E"/>
+            <w:sz w:val="18"/>
+            <w:szCs w:val="18"/>
+          </w:rPr>
+          <w:t>GitHub</w:t>
+        </w:r>
+        <w:r>
+          <w:rPr>
+            <w:rStyle w:val="Hyperlink"/>
+            <w:rFonts w:eastAsia="Spectral" w:cstheme="minorHAnsi"/>
+            <w:color w:val="23856E"/>
+            <w:sz w:val="18"/>
+            <w:szCs w:val="18"/>
+          </w:rPr>
+          <w:t xml:space="preserve">: </w:t>
+        </w:r>
+        <w:proofErr w:type="spellStart"/>
+        <w:r>
+          <w:rPr>
+            <w:rStyle w:val="Hyperlink"/>
+            <w:rFonts w:eastAsia="Spectral" w:cstheme="minorHAnsi"/>
+            <w:color w:val="23856E"/>
+            <w:sz w:val="18"/>
+            <w:szCs w:val="18"/>
+          </w:rPr>
+          <w:t>arnabxero</w:t>
+        </w:r>
+        <w:proofErr w:type="spellEnd"/>
+      </w:hyperlink>
       <w:r>
         <w:rPr>
           <w:rStyle w:val="Hyperlink"/>
@@ -368,7 +321,7 @@
                     </pic:cNvPicPr>
                   </pic:nvPicPr>
                   <pic:blipFill>
-                    <a:blip r:embed="rId10" cstate="print">
+                    <a:blip r:embed="rId11" cstate="print">
                       <a:extLst>
                         <a:ext uri="{28A0092B-C50C-407E-A947-70E740481C1C}">
                           <a14:useLocalDpi xmlns:a14="http://schemas.microsoft.com/office/drawing/2010/main" val="0"/>
@@ -406,7 +359,7 @@
         </w:rPr>
         <w:t xml:space="preserve"> </w:t>
       </w:r>
-      <w:hyperlink r:id="rId11" w:history="1">
+      <w:hyperlink r:id="rId12" w:history="1">
         <w:r>
           <w:rPr>
             <w:rStyle w:val="Hyperlink"/>
@@ -484,7 +437,7 @@
                     <pic:cNvPicPr preferRelativeResize="0"/>
                   </pic:nvPicPr>
                   <pic:blipFill>
-                    <a:blip r:embed="rId12"/>
+                    <a:blip r:embed="rId13"/>
                     <a:srcRect/>
                     <a:stretch>
                       <a:fillRect/>
@@ -790,7 +743,7 @@
         </w:rPr>
         <w:pict w14:anchorId="71718BFF">
           <v:shape id="Picture 22" o:spid="_x0000_i1028" type="#_x0000_t75" alt="" style="width:6.4pt;height:6.4pt;visibility:visible;mso-wrap-style:square;mso-width-percent:0;mso-height-percent:0;mso-width-percent:0;mso-height-percent:0" o:bullet="t">
-            <v:imagedata r:id="rId13" o:title=""/>
+            <v:imagedata r:id="rId14" o:title=""/>
           </v:shape>
         </w:pict>
       </w:r>
@@ -846,78 +799,6 @@
                 <pic:pic xmlns:pic="http://schemas.openxmlformats.org/drawingml/2006/picture">
                   <pic:nvPicPr>
                     <pic:cNvPr id="0" name="Picture 65"/>
-                    <pic:cNvPicPr>
-                      <a:picLocks noChangeAspect="1" noChangeArrowheads="1"/>
-                    </pic:cNvPicPr>
-                  </pic:nvPicPr>
-                  <pic:blipFill>
-                    <a:blip r:embed="rId14" cstate="print">
-                      <a:extLst>
-                        <a:ext uri="{28A0092B-C50C-407E-A947-70E740481C1C}">
-                          <a14:useLocalDpi xmlns:a14="http://schemas.microsoft.com/office/drawing/2010/main" val="0"/>
-                        </a:ext>
-                      </a:extLst>
-                    </a:blip>
-                    <a:srcRect/>
-                    <a:stretch>
-                      <a:fillRect/>
-                    </a:stretch>
-                  </pic:blipFill>
-                  <pic:spPr bwMode="auto">
-                    <a:xfrm>
-                      <a:off x="0" y="0"/>
-                      <a:ext cx="82800" cy="82800"/>
-                    </a:xfrm>
-                    <a:prstGeom prst="rect">
-                      <a:avLst/>
-                    </a:prstGeom>
-                    <a:noFill/>
-                    <a:ln>
-                      <a:noFill/>
-                    </a:ln>
-                  </pic:spPr>
-                </pic:pic>
-              </a:graphicData>
-            </a:graphic>
-          </wp:inline>
-        </w:drawing>
-      </w:r>
-      <w:r>
-        <w:rPr>
-          <w:rFonts w:cstheme="minorHAnsi"/>
-          <w:sz w:val="18"/>
-          <w:szCs w:val="18"/>
-        </w:rPr>
-        <w:t xml:space="preserve"> </w:t>
-      </w:r>
-      <w:r>
-        <w:rPr>
-          <w:rFonts w:cstheme="minorHAnsi"/>
-          <w:sz w:val="18"/>
-          <w:szCs w:val="18"/>
-        </w:rPr>
-        <w:t>React |</w:t>
-      </w:r>
-      <w:r>
-        <w:rPr>
-          <w:rFonts w:cstheme="minorHAnsi"/>
-          <w:noProof/>
-          <w:sz w:val="18"/>
-          <w:szCs w:val="18"/>
-        </w:rPr>
-        <w:drawing>
-          <wp:inline distT="0" distB="0" distL="0" distR="0" wp14:anchorId="54E84139" wp14:editId="6D1AF99A">
-            <wp:extent cx="82800" cy="82800"/>
-            <wp:effectExtent l="0" t="0" r="6350" b="6350"/>
-            <wp:docPr id="1124142" name="Picture 21"/>
-            <wp:cNvGraphicFramePr>
-              <a:graphicFrameLocks xmlns:a="http://schemas.openxmlformats.org/drawingml/2006/main" noChangeAspect="1"/>
-            </wp:cNvGraphicFramePr>
-            <a:graphic xmlns:a="http://schemas.openxmlformats.org/drawingml/2006/main">
-              <a:graphicData uri="http://schemas.openxmlformats.org/drawingml/2006/picture">
-                <pic:pic xmlns:pic="http://schemas.openxmlformats.org/drawingml/2006/picture">
-                  <pic:nvPicPr>
-                    <pic:cNvPr id="0" name="Picture 63"/>
                     <pic:cNvPicPr>
                       <a:picLocks noChangeAspect="1" noChangeArrowheads="1"/>
                     </pic:cNvPicPr>
@@ -968,39 +849,7 @@
           <w:sz w:val="18"/>
           <w:szCs w:val="18"/>
         </w:rPr>
-        <w:t xml:space="preserve">Next JS </w:t>
-      </w:r>
-      <w:r>
-        <w:rPr>
-          <w:rFonts w:cstheme="minorHAnsi"/>
-          <w:sz w:val="18"/>
-          <w:szCs w:val="18"/>
-        </w:rPr>
-        <w:t xml:space="preserve">   </w:t>
-      </w:r>
-      <w:r>
-        <w:rPr>
-          <w:rFonts w:cstheme="minorHAnsi"/>
-          <w:sz w:val="18"/>
-          <w:szCs w:val="18"/>
-        </w:rPr>
-        <w:t xml:space="preserve">  </w:t>
-      </w:r>
-      <w:r>
-        <w:rPr>
-          <w:rFonts w:cstheme="minorHAnsi"/>
-          <w:sz w:val="18"/>
-          <w:szCs w:val="18"/>
-        </w:rPr>
-        <w:t xml:space="preserve"> </w:t>
-      </w:r>
-      <w:r>
-        <w:rPr>
-          <w:rFonts w:cstheme="minorHAnsi"/>
-          <w:sz w:val="18"/>
-          <w:szCs w:val="18"/>
-        </w:rPr>
-        <w:t xml:space="preserve"> </w:t>
+        <w:t>React |</w:t>
       </w:r>
       <w:r>
         <w:rPr>
@@ -1010,10 +859,10 @@
           <w:szCs w:val="18"/>
         </w:rPr>
         <w:drawing>
-          <wp:inline distT="0" distB="0" distL="0" distR="0" wp14:anchorId="5798FD09" wp14:editId="23303237">
+          <wp:inline distT="0" distB="0" distL="0" distR="0" wp14:anchorId="54E84139" wp14:editId="6D1AF99A">
             <wp:extent cx="82800" cy="82800"/>
             <wp:effectExtent l="0" t="0" r="6350" b="6350"/>
-            <wp:docPr id="620436992" name="Picture 19"/>
+            <wp:docPr id="1124142" name="Picture 21"/>
             <wp:cNvGraphicFramePr>
               <a:graphicFrameLocks xmlns:a="http://schemas.openxmlformats.org/drawingml/2006/main" noChangeAspect="1"/>
             </wp:cNvGraphicFramePr>
@@ -1021,7 +870,7 @@
               <a:graphicData uri="http://schemas.openxmlformats.org/drawingml/2006/picture">
                 <pic:pic xmlns:pic="http://schemas.openxmlformats.org/drawingml/2006/picture">
                   <pic:nvPicPr>
-                    <pic:cNvPr id="0" name="Picture 61"/>
+                    <pic:cNvPr id="0" name="Picture 63"/>
                     <pic:cNvPicPr>
                       <a:picLocks noChangeAspect="1" noChangeArrowheads="1"/>
                     </pic:cNvPicPr>
@@ -1072,7 +921,39 @@
           <w:sz w:val="18"/>
           <w:szCs w:val="18"/>
         </w:rPr>
-        <w:t>PHP |</w:t>
+        <w:t xml:space="preserve">Next JS </w:t>
+      </w:r>
+      <w:r>
+        <w:rPr>
+          <w:rFonts w:cstheme="minorHAnsi"/>
+          <w:sz w:val="18"/>
+          <w:szCs w:val="18"/>
+        </w:rPr>
+        <w:t xml:space="preserve">   </w:t>
+      </w:r>
+      <w:r>
+        <w:rPr>
+          <w:rFonts w:cstheme="minorHAnsi"/>
+          <w:sz w:val="18"/>
+          <w:szCs w:val="18"/>
+        </w:rPr>
+        <w:t xml:space="preserve">  </w:t>
+      </w:r>
+      <w:r>
+        <w:rPr>
+          <w:rFonts w:cstheme="minorHAnsi"/>
+          <w:sz w:val="18"/>
+          <w:szCs w:val="18"/>
+        </w:rPr>
+        <w:t xml:space="preserve"> </w:t>
+      </w:r>
+      <w:r>
+        <w:rPr>
+          <w:rFonts w:cstheme="minorHAnsi"/>
+          <w:sz w:val="18"/>
+          <w:szCs w:val="18"/>
+        </w:rPr>
+        <w:t xml:space="preserve"> </w:t>
       </w:r>
       <w:r>
         <w:rPr>
@@ -1082,10 +963,10 @@
           <w:szCs w:val="18"/>
         </w:rPr>
         <w:drawing>
-          <wp:inline distT="0" distB="0" distL="0" distR="0" wp14:anchorId="6DE1AD6F" wp14:editId="7C08315B">
+          <wp:inline distT="0" distB="0" distL="0" distR="0" wp14:anchorId="5798FD09" wp14:editId="23303237">
             <wp:extent cx="82800" cy="82800"/>
             <wp:effectExtent l="0" t="0" r="6350" b="6350"/>
-            <wp:docPr id="338403488" name="Picture 24"/>
+            <wp:docPr id="620436992" name="Picture 19"/>
             <wp:cNvGraphicFramePr>
               <a:graphicFrameLocks xmlns:a="http://schemas.openxmlformats.org/drawingml/2006/main" noChangeAspect="1"/>
             </wp:cNvGraphicFramePr>
@@ -1093,7 +974,7 @@
               <a:graphicData uri="http://schemas.openxmlformats.org/drawingml/2006/picture">
                 <pic:pic xmlns:pic="http://schemas.openxmlformats.org/drawingml/2006/picture">
                   <pic:nvPicPr>
-                    <pic:cNvPr id="0" name="Picture 82"/>
+                    <pic:cNvPr id="0" name="Picture 61"/>
                     <pic:cNvPicPr>
                       <a:picLocks noChangeAspect="1" noChangeArrowheads="1"/>
                     </pic:cNvPicPr>
@@ -1144,7 +1025,7 @@
           <w:sz w:val="18"/>
           <w:szCs w:val="18"/>
         </w:rPr>
-        <w:t>Android Studio |</w:t>
+        <w:t>PHP |</w:t>
       </w:r>
       <w:r>
         <w:rPr>
@@ -1154,10 +1035,10 @@
           <w:szCs w:val="18"/>
         </w:rPr>
         <w:drawing>
-          <wp:inline distT="0" distB="0" distL="0" distR="0" wp14:anchorId="435A2A49" wp14:editId="75150084">
+          <wp:inline distT="0" distB="0" distL="0" distR="0" wp14:anchorId="6DE1AD6F" wp14:editId="7C08315B">
             <wp:extent cx="82800" cy="82800"/>
             <wp:effectExtent l="0" t="0" r="6350" b="6350"/>
-            <wp:docPr id="84463303" name="Picture 18"/>
+            <wp:docPr id="338403488" name="Picture 24"/>
             <wp:cNvGraphicFramePr>
               <a:graphicFrameLocks xmlns:a="http://schemas.openxmlformats.org/drawingml/2006/main" noChangeAspect="1"/>
             </wp:cNvGraphicFramePr>
@@ -1165,7 +1046,7 @@
               <a:graphicData uri="http://schemas.openxmlformats.org/drawingml/2006/picture">
                 <pic:pic xmlns:pic="http://schemas.openxmlformats.org/drawingml/2006/picture">
                   <pic:nvPicPr>
-                    <pic:cNvPr id="0" name="Picture 60"/>
+                    <pic:cNvPr id="0" name="Picture 82"/>
                     <pic:cNvPicPr>
                       <a:picLocks noChangeAspect="1" noChangeArrowheads="1"/>
                     </pic:cNvPicPr>
@@ -1210,39 +1091,13 @@
         </w:rPr>
         <w:t xml:space="preserve"> </w:t>
       </w:r>
-      <w:proofErr w:type="spellStart"/>
-      <w:r>
-        <w:rPr>
-          <w:rFonts w:cstheme="minorHAnsi"/>
-          <w:sz w:val="18"/>
-          <w:szCs w:val="18"/>
-        </w:rPr>
-        <w:t>QuickJS</w:t>
-      </w:r>
-      <w:proofErr w:type="spellEnd"/>
-      <w:r>
-        <w:rPr>
-          <w:rFonts w:cstheme="minorHAnsi"/>
-          <w:sz w:val="18"/>
-          <w:szCs w:val="18"/>
-        </w:rPr>
-        <w:t xml:space="preserve">   </w:t>
-      </w:r>
-      <w:r>
-        <w:rPr>
-          <w:rFonts w:cstheme="minorHAnsi"/>
-          <w:sz w:val="18"/>
-          <w:szCs w:val="18"/>
-        </w:rPr>
-        <w:t xml:space="preserve"> </w:t>
-      </w:r>
-      <w:r>
-        <w:rPr>
-          <w:rFonts w:cstheme="minorHAnsi"/>
-          <w:sz w:val="18"/>
-          <w:szCs w:val="18"/>
-        </w:rPr>
-        <w:t xml:space="preserve"> </w:t>
+      <w:r>
+        <w:rPr>
+          <w:rFonts w:cstheme="minorHAnsi"/>
+          <w:sz w:val="18"/>
+          <w:szCs w:val="18"/>
+        </w:rPr>
+        <w:t>Android Studio |</w:t>
       </w:r>
       <w:r>
         <w:rPr>
@@ -1252,10 +1107,10 @@
           <w:szCs w:val="18"/>
         </w:rPr>
         <w:drawing>
-          <wp:inline distT="0" distB="0" distL="0" distR="0" wp14:anchorId="59083EA1" wp14:editId="2C579469">
+          <wp:inline distT="0" distB="0" distL="0" distR="0" wp14:anchorId="435A2A49" wp14:editId="75150084">
             <wp:extent cx="82800" cy="82800"/>
             <wp:effectExtent l="0" t="0" r="6350" b="6350"/>
-            <wp:docPr id="1468456514" name="Picture 17"/>
+            <wp:docPr id="84463303" name="Picture 18"/>
             <wp:cNvGraphicFramePr>
               <a:graphicFrameLocks xmlns:a="http://schemas.openxmlformats.org/drawingml/2006/main" noChangeAspect="1"/>
             </wp:cNvGraphicFramePr>
@@ -1263,7 +1118,7 @@
               <a:graphicData uri="http://schemas.openxmlformats.org/drawingml/2006/picture">
                 <pic:pic xmlns:pic="http://schemas.openxmlformats.org/drawingml/2006/picture">
                   <pic:nvPicPr>
-                    <pic:cNvPr id="0" name="Picture 59"/>
+                    <pic:cNvPr id="0" name="Picture 60"/>
                     <pic:cNvPicPr>
                       <a:picLocks noChangeAspect="1" noChangeArrowheads="1"/>
                     </pic:cNvPicPr>
@@ -1308,13 +1163,39 @@
         </w:rPr>
         <w:t xml:space="preserve"> </w:t>
       </w:r>
-      <w:r>
-        <w:rPr>
-          <w:rFonts w:cstheme="minorHAnsi"/>
-          <w:sz w:val="18"/>
-          <w:szCs w:val="18"/>
-        </w:rPr>
-        <w:t>HTML5 |</w:t>
+      <w:proofErr w:type="spellStart"/>
+      <w:r>
+        <w:rPr>
+          <w:rFonts w:cstheme="minorHAnsi"/>
+          <w:sz w:val="18"/>
+          <w:szCs w:val="18"/>
+        </w:rPr>
+        <w:t>QuickJS</w:t>
+      </w:r>
+      <w:proofErr w:type="spellEnd"/>
+      <w:r>
+        <w:rPr>
+          <w:rFonts w:cstheme="minorHAnsi"/>
+          <w:sz w:val="18"/>
+          <w:szCs w:val="18"/>
+        </w:rPr>
+        <w:t xml:space="preserve">   </w:t>
+      </w:r>
+      <w:r>
+        <w:rPr>
+          <w:rFonts w:cstheme="minorHAnsi"/>
+          <w:sz w:val="18"/>
+          <w:szCs w:val="18"/>
+        </w:rPr>
+        <w:t xml:space="preserve"> </w:t>
+      </w:r>
+      <w:r>
+        <w:rPr>
+          <w:rFonts w:cstheme="minorHAnsi"/>
+          <w:sz w:val="18"/>
+          <w:szCs w:val="18"/>
+        </w:rPr>
+        <w:t xml:space="preserve"> </w:t>
       </w:r>
       <w:r>
         <w:rPr>
@@ -1324,10 +1205,10 @@
           <w:szCs w:val="18"/>
         </w:rPr>
         <w:drawing>
-          <wp:inline distT="0" distB="0" distL="0" distR="0" wp14:anchorId="3A43C820" wp14:editId="5561528F">
+          <wp:inline distT="0" distB="0" distL="0" distR="0" wp14:anchorId="59083EA1" wp14:editId="2C579469">
             <wp:extent cx="82800" cy="82800"/>
             <wp:effectExtent l="0" t="0" r="6350" b="6350"/>
-            <wp:docPr id="577696727" name="Picture 16"/>
+            <wp:docPr id="1468456514" name="Picture 17"/>
             <wp:cNvGraphicFramePr>
               <a:graphicFrameLocks xmlns:a="http://schemas.openxmlformats.org/drawingml/2006/main" noChangeAspect="1"/>
             </wp:cNvGraphicFramePr>
@@ -1335,7 +1216,7 @@
               <a:graphicData uri="http://schemas.openxmlformats.org/drawingml/2006/picture">
                 <pic:pic xmlns:pic="http://schemas.openxmlformats.org/drawingml/2006/picture">
                   <pic:nvPicPr>
-                    <pic:cNvPr id="0" name="Picture 58"/>
+                    <pic:cNvPr id="0" name="Picture 59"/>
                     <pic:cNvPicPr>
                       <a:picLocks noChangeAspect="1" noChangeArrowheads="1"/>
                     </pic:cNvPicPr>
@@ -1386,86 +1267,20 @@
           <w:sz w:val="18"/>
           <w:szCs w:val="18"/>
         </w:rPr>
-        <w:t>SASS</w:t>
-      </w:r>
-    </w:p>
-    <w:p>
-      <w:pPr>
-        <w:spacing w:line="192" w:lineRule="auto"/>
-        <w:jc w:val="center"/>
-        <w:rPr>
-          <w:rFonts w:cstheme="minorHAnsi"/>
-          <w:b/>
-          <w:bCs/>
-          <w:i/>
-          <w:iCs/>
-          <w:sz w:val="20"/>
-          <w:szCs w:val="20"/>
-          <w:u w:val="single"/>
-        </w:rPr>
-      </w:pPr>
-      <w:r>
-        <w:rPr>
-          <w:rFonts w:cstheme="minorHAnsi"/>
-          <w:b/>
-          <w:bCs/>
-          <w:i/>
-          <w:iCs/>
-          <w:sz w:val="20"/>
-          <w:szCs w:val="20"/>
-          <w:u w:val="single"/>
-        </w:rPr>
-        <w:t>Programming Languages</w:t>
-      </w:r>
-    </w:p>
-    <w:p>
-      <w:pPr>
-        <w:spacing w:after="80" w:line="276" w:lineRule="auto"/>
-        <w:jc w:val="center"/>
-        <w:rPr>
-          <w:rFonts w:cstheme="minorHAnsi"/>
-          <w:sz w:val="18"/>
-          <w:szCs w:val="18"/>
-        </w:rPr>
-      </w:pPr>
-      <w:r>
-        <w:rPr>
+        <w:t>HTML5 |</w:t>
+      </w:r>
+      <w:r>
+        <w:rPr>
+          <w:rFonts w:cstheme="minorHAnsi"/>
           <w:noProof/>
-        </w:rPr>
-        <w:pict w14:anchorId="383C7B73">
-          <v:shape id="Picture 15" o:spid="_x0000_i1027" type="#_x0000_t75" alt="" style="width:6.4pt;height:6.4pt;visibility:visible;mso-wrap-style:square;mso-width-percent:0;mso-height-percent:0;mso-width-percent:0;mso-height-percent:0">
-            <v:imagedata r:id="rId21" o:title=""/>
-          </v:shape>
-        </w:pict>
-      </w:r>
-      <w:r>
-        <w:rPr>
-          <w:rFonts w:cstheme="minorHAnsi"/>
-          <w:sz w:val="18"/>
-          <w:szCs w:val="18"/>
-        </w:rPr>
-        <w:t xml:space="preserve"> </w:t>
-      </w:r>
-      <w:r>
-        <w:rPr>
-          <w:rFonts w:cstheme="minorHAnsi"/>
-          <w:sz w:val="18"/>
-          <w:szCs w:val="18"/>
-        </w:rPr>
-        <w:t>Python |</w:t>
-      </w:r>
-      <w:r>
-        <w:rPr>
-          <w:rFonts w:cstheme="minorHAnsi"/>
-          <w:noProof/>
           <w:sz w:val="18"/>
           <w:szCs w:val="18"/>
         </w:rPr>
         <w:drawing>
-          <wp:inline distT="0" distB="0" distL="0" distR="0" wp14:anchorId="35C07196" wp14:editId="32D256B1">
+          <wp:inline distT="0" distB="0" distL="0" distR="0" wp14:anchorId="3A43C820" wp14:editId="5561528F">
             <wp:extent cx="82800" cy="82800"/>
             <wp:effectExtent l="0" t="0" r="6350" b="6350"/>
-            <wp:docPr id="2108944988" name="Picture 14"/>
+            <wp:docPr id="577696727" name="Picture 16"/>
             <wp:cNvGraphicFramePr>
               <a:graphicFrameLocks xmlns:a="http://schemas.openxmlformats.org/drawingml/2006/main" noChangeAspect="1"/>
             </wp:cNvGraphicFramePr>
@@ -1473,13 +1288,13 @@
               <a:graphicData uri="http://schemas.openxmlformats.org/drawingml/2006/picture">
                 <pic:pic xmlns:pic="http://schemas.openxmlformats.org/drawingml/2006/picture">
                   <pic:nvPicPr>
-                    <pic:cNvPr id="0" name="Picture 56"/>
+                    <pic:cNvPr id="0" name="Picture 58"/>
                     <pic:cNvPicPr>
                       <a:picLocks noChangeAspect="1" noChangeArrowheads="1"/>
                     </pic:cNvPicPr>
                   </pic:nvPicPr>
                   <pic:blipFill>
-                    <a:blip r:embed="rId22" cstate="print">
+                    <a:blip r:embed="rId21" cstate="print">
                       <a:extLst>
                         <a:ext uri="{28A0092B-C50C-407E-A947-70E740481C1C}">
                           <a14:useLocalDpi xmlns:a14="http://schemas.microsoft.com/office/drawing/2010/main" val="0"/>
@@ -1524,20 +1339,86 @@
           <w:sz w:val="18"/>
           <w:szCs w:val="18"/>
         </w:rPr>
-        <w:t>Java |</w:t>
-      </w:r>
-      <w:r>
-        <w:rPr>
-          <w:rFonts w:cstheme="minorHAnsi"/>
+        <w:t>SASS</w:t>
+      </w:r>
+    </w:p>
+    <w:p>
+      <w:pPr>
+        <w:spacing w:line="192" w:lineRule="auto"/>
+        <w:jc w:val="center"/>
+        <w:rPr>
+          <w:rFonts w:cstheme="minorHAnsi"/>
+          <w:b/>
+          <w:bCs/>
+          <w:i/>
+          <w:iCs/>
+          <w:sz w:val="20"/>
+          <w:szCs w:val="20"/>
+          <w:u w:val="single"/>
+        </w:rPr>
+      </w:pPr>
+      <w:r>
+        <w:rPr>
+          <w:rFonts w:cstheme="minorHAnsi"/>
+          <w:b/>
+          <w:bCs/>
+          <w:i/>
+          <w:iCs/>
+          <w:sz w:val="20"/>
+          <w:szCs w:val="20"/>
+          <w:u w:val="single"/>
+        </w:rPr>
+        <w:t>Programming Languages</w:t>
+      </w:r>
+    </w:p>
+    <w:p>
+      <w:pPr>
+        <w:spacing w:after="80" w:line="276" w:lineRule="auto"/>
+        <w:jc w:val="center"/>
+        <w:rPr>
+          <w:rFonts w:cstheme="minorHAnsi"/>
+          <w:sz w:val="18"/>
+          <w:szCs w:val="18"/>
+        </w:rPr>
+      </w:pPr>
+      <w:r>
+        <w:rPr>
           <w:noProof/>
+        </w:rPr>
+        <w:pict w14:anchorId="383C7B73">
+          <v:shape id="Picture 15" o:spid="_x0000_i1027" type="#_x0000_t75" alt="" style="width:6.4pt;height:6.4pt;visibility:visible;mso-wrap-style:square;mso-width-percent:0;mso-height-percent:0;mso-width-percent:0;mso-height-percent:0">
+            <v:imagedata r:id="rId22" o:title=""/>
+          </v:shape>
+        </w:pict>
+      </w:r>
+      <w:r>
+        <w:rPr>
+          <w:rFonts w:cstheme="minorHAnsi"/>
+          <w:sz w:val="18"/>
+          <w:szCs w:val="18"/>
+        </w:rPr>
+        <w:t xml:space="preserve"> </w:t>
+      </w:r>
+      <w:r>
+        <w:rPr>
+          <w:rFonts w:cstheme="minorHAnsi"/>
+          <w:sz w:val="18"/>
+          <w:szCs w:val="18"/>
+        </w:rPr>
+        <w:t>Python |</w:t>
+      </w:r>
+      <w:r>
+        <w:rPr>
+          <w:rFonts w:cstheme="minorHAnsi"/>
+          <w:noProof/>
           <w:sz w:val="18"/>
           <w:szCs w:val="18"/>
         </w:rPr>
         <w:drawing>
-          <wp:inline distT="0" distB="0" distL="0" distR="0" wp14:anchorId="64FE3976" wp14:editId="07EF5769">
+          <wp:inline distT="0" distB="0" distL="0" distR="0" wp14:anchorId="35C07196" wp14:editId="32D256B1">
             <wp:extent cx="82800" cy="82800"/>
             <wp:effectExtent l="0" t="0" r="6350" b="6350"/>
-            <wp:docPr id="988575378" name="Picture 13"/>
+            <wp:docPr id="2108944988" name="Picture 14"/>
             <wp:cNvGraphicFramePr>
               <a:graphicFrameLocks xmlns:a="http://schemas.openxmlformats.org/drawingml/2006/main" noChangeAspect="1"/>
             </wp:cNvGraphicFramePr>
@@ -1545,7 +1426,7 @@
               <a:graphicData uri="http://schemas.openxmlformats.org/drawingml/2006/picture">
                 <pic:pic xmlns:pic="http://schemas.openxmlformats.org/drawingml/2006/picture">
                   <pic:nvPicPr>
-                    <pic:cNvPr id="0" name="Picture 23"/>
+                    <pic:cNvPr id="0" name="Picture 56"/>
                     <pic:cNvPicPr>
                       <a:picLocks noChangeAspect="1" noChangeArrowheads="1"/>
                     </pic:cNvPicPr>
@@ -1585,56 +1466,31 @@
       <w:r>
         <w:rPr>
           <w:rFonts w:cstheme="minorHAnsi"/>
+          <w:sz w:val="18"/>
+          <w:szCs w:val="18"/>
+        </w:rPr>
+        <w:t xml:space="preserve"> </w:t>
+      </w:r>
+      <w:r>
+        <w:rPr>
+          <w:rFonts w:cstheme="minorHAnsi"/>
+          <w:sz w:val="18"/>
+          <w:szCs w:val="18"/>
+        </w:rPr>
+        <w:t>Java |</w:t>
+      </w:r>
+      <w:r>
+        <w:rPr>
+          <w:rFonts w:cstheme="minorHAnsi"/>
           <w:noProof/>
           <w:sz w:val="18"/>
           <w:szCs w:val="18"/>
         </w:rPr>
-        <w:t xml:space="preserve"> </w:t>
-      </w:r>
-      <w:r>
-        <w:rPr>
-          <w:rFonts w:cstheme="minorHAnsi"/>
-          <w:sz w:val="18"/>
-          <w:szCs w:val="18"/>
-        </w:rPr>
-        <w:t>Kotlin</w:t>
-      </w:r>
-      <w:r>
-        <w:rPr>
-          <w:rFonts w:cstheme="minorHAnsi"/>
-          <w:sz w:val="18"/>
-          <w:szCs w:val="18"/>
-        </w:rPr>
-        <w:t xml:space="preserve">   </w:t>
-      </w:r>
-      <w:r>
-        <w:rPr>
-          <w:rFonts w:cstheme="minorHAnsi"/>
-          <w:sz w:val="18"/>
-          <w:szCs w:val="18"/>
-        </w:rPr>
-        <w:t xml:space="preserve">                 </w:t>
-      </w:r>
-      <w:r>
-        <w:rPr>
-          <w:rFonts w:cstheme="minorHAnsi"/>
-          <w:sz w:val="18"/>
-          <w:szCs w:val="18"/>
-        </w:rPr>
-        <w:t xml:space="preserve">        </w:t>
-      </w:r>
-      <w:r>
-        <w:rPr>
-          <w:rFonts w:cstheme="minorHAnsi"/>
-          <w:noProof/>
-          <w:sz w:val="18"/>
-          <w:szCs w:val="18"/>
-        </w:rPr>
         <w:drawing>
-          <wp:inline distT="0" distB="0" distL="0" distR="0" wp14:anchorId="60518159" wp14:editId="31DC0C59">
+          <wp:inline distT="0" distB="0" distL="0" distR="0" wp14:anchorId="64FE3976" wp14:editId="07EF5769">
             <wp:extent cx="82800" cy="82800"/>
             <wp:effectExtent l="0" t="0" r="6350" b="6350"/>
-            <wp:docPr id="16905782" name="Picture 11"/>
+            <wp:docPr id="988575378" name="Picture 13"/>
             <wp:cNvGraphicFramePr>
               <a:graphicFrameLocks xmlns:a="http://schemas.openxmlformats.org/drawingml/2006/main" noChangeAspect="1"/>
             </wp:cNvGraphicFramePr>
@@ -1642,7 +1498,7 @@
               <a:graphicData uri="http://schemas.openxmlformats.org/drawingml/2006/picture">
                 <pic:pic xmlns:pic="http://schemas.openxmlformats.org/drawingml/2006/picture">
                   <pic:nvPicPr>
-                    <pic:cNvPr id="0" name="Picture 21"/>
+                    <pic:cNvPr id="0" name="Picture 23"/>
                     <pic:cNvPicPr>
                       <a:picLocks noChangeAspect="1" noChangeArrowheads="1"/>
                     </pic:cNvPicPr>
@@ -1682,6 +1538,7 @@
       <w:r>
         <w:rPr>
           <w:rFonts w:cstheme="minorHAnsi"/>
+          <w:noProof/>
           <w:sz w:val="18"/>
           <w:szCs w:val="18"/>
         </w:rPr>
@@ -1693,7 +1550,31 @@
           <w:sz w:val="18"/>
           <w:szCs w:val="18"/>
         </w:rPr>
-        <w:t>JavaScript |</w:t>
+        <w:t>Kotlin</w:t>
+      </w:r>
+      <w:r>
+        <w:rPr>
+          <w:rFonts w:cstheme="minorHAnsi"/>
+          <w:sz w:val="18"/>
+          <w:szCs w:val="18"/>
+        </w:rPr>
+        <w:t xml:space="preserve">   </w:t>
+      </w:r>
+      <w:r>
+        <w:rPr>
+          <w:rFonts w:cstheme="minorHAnsi"/>
+          <w:sz w:val="18"/>
+          <w:szCs w:val="18"/>
+        </w:rPr>
+        <w:t xml:space="preserve">                 </w:t>
+      </w:r>
+      <w:r>
+        <w:rPr>
+          <w:rFonts w:cstheme="minorHAnsi"/>
+          <w:sz w:val="18"/>
+          <w:szCs w:val="18"/>
+        </w:rPr>
+        <w:t xml:space="preserve">        </w:t>
       </w:r>
       <w:r>
         <w:rPr>
@@ -1703,10 +1584,10 @@
           <w:szCs w:val="18"/>
         </w:rPr>
         <w:drawing>
-          <wp:inline distT="0" distB="0" distL="0" distR="0" wp14:anchorId="1FDBC4BB" wp14:editId="4D16FECB">
+          <wp:inline distT="0" distB="0" distL="0" distR="0" wp14:anchorId="60518159" wp14:editId="31DC0C59">
             <wp:extent cx="82800" cy="82800"/>
             <wp:effectExtent l="0" t="0" r="6350" b="6350"/>
-            <wp:docPr id="1630174218" name="Picture 9"/>
+            <wp:docPr id="16905782" name="Picture 11"/>
             <wp:cNvGraphicFramePr>
               <a:graphicFrameLocks xmlns:a="http://schemas.openxmlformats.org/drawingml/2006/main" noChangeAspect="1"/>
             </wp:cNvGraphicFramePr>
@@ -1714,7 +1595,7 @@
               <a:graphicData uri="http://schemas.openxmlformats.org/drawingml/2006/picture">
                 <pic:pic xmlns:pic="http://schemas.openxmlformats.org/drawingml/2006/picture">
                   <pic:nvPicPr>
-                    <pic:cNvPr id="0" name="Picture 19"/>
+                    <pic:cNvPr id="0" name="Picture 21"/>
                     <pic:cNvPicPr>
                       <a:picLocks noChangeAspect="1" noChangeArrowheads="1"/>
                     </pic:cNvPicPr>
@@ -1765,7 +1646,7 @@
           <w:sz w:val="18"/>
           <w:szCs w:val="18"/>
         </w:rPr>
-        <w:t>Arduino |</w:t>
+        <w:t>JavaScript |</w:t>
       </w:r>
       <w:r>
         <w:rPr>
@@ -1775,10 +1656,10 @@
           <w:szCs w:val="18"/>
         </w:rPr>
         <w:drawing>
-          <wp:inline distT="0" distB="0" distL="0" distR="0" wp14:anchorId="5CA9426B" wp14:editId="6465DA16">
+          <wp:inline distT="0" distB="0" distL="0" distR="0" wp14:anchorId="1FDBC4BB" wp14:editId="4D16FECB">
             <wp:extent cx="82800" cy="82800"/>
             <wp:effectExtent l="0" t="0" r="6350" b="6350"/>
-            <wp:docPr id="860574843" name="Picture 2"/>
+            <wp:docPr id="1630174218" name="Picture 9"/>
             <wp:cNvGraphicFramePr>
               <a:graphicFrameLocks xmlns:a="http://schemas.openxmlformats.org/drawingml/2006/main" noChangeAspect="1"/>
             </wp:cNvGraphicFramePr>
@@ -1786,7 +1667,7 @@
               <a:graphicData uri="http://schemas.openxmlformats.org/drawingml/2006/picture">
                 <pic:pic xmlns:pic="http://schemas.openxmlformats.org/drawingml/2006/picture">
                   <pic:nvPicPr>
-                    <pic:cNvPr id="0" name="Picture 12"/>
+                    <pic:cNvPr id="0" name="Picture 19"/>
                     <pic:cNvPicPr>
                       <a:picLocks noChangeAspect="1" noChangeArrowheads="1"/>
                     </pic:cNvPicPr>
@@ -1837,7 +1718,7 @@
           <w:sz w:val="18"/>
           <w:szCs w:val="18"/>
         </w:rPr>
-        <w:t>C |</w:t>
+        <w:t>Arduino |</w:t>
       </w:r>
       <w:r>
         <w:rPr>
@@ -1847,10 +1728,10 @@
           <w:szCs w:val="18"/>
         </w:rPr>
         <w:drawing>
-          <wp:inline distT="0" distB="0" distL="0" distR="0" wp14:anchorId="603E55E8" wp14:editId="52728D22">
+          <wp:inline distT="0" distB="0" distL="0" distR="0" wp14:anchorId="5CA9426B" wp14:editId="6465DA16">
             <wp:extent cx="82800" cy="82800"/>
             <wp:effectExtent l="0" t="0" r="6350" b="6350"/>
-            <wp:docPr id="46874963" name="Picture 1"/>
+            <wp:docPr id="860574843" name="Picture 2"/>
             <wp:cNvGraphicFramePr>
               <a:graphicFrameLocks xmlns:a="http://schemas.openxmlformats.org/drawingml/2006/main" noChangeAspect="1"/>
             </wp:cNvGraphicFramePr>
@@ -1858,7 +1739,7 @@
               <a:graphicData uri="http://schemas.openxmlformats.org/drawingml/2006/picture">
                 <pic:pic xmlns:pic="http://schemas.openxmlformats.org/drawingml/2006/picture">
                   <pic:nvPicPr>
-                    <pic:cNvPr id="0" name="Picture 11"/>
+                    <pic:cNvPr id="0" name="Picture 12"/>
                     <pic:cNvPicPr>
                       <a:picLocks noChangeAspect="1" noChangeArrowheads="1"/>
                     </pic:cNvPicPr>
@@ -1909,86 +1790,20 @@
           <w:sz w:val="18"/>
           <w:szCs w:val="18"/>
         </w:rPr>
-        <w:t>C++</w:t>
-      </w:r>
-    </w:p>
-    <w:p>
-      <w:pPr>
-        <w:spacing w:line="192" w:lineRule="auto"/>
-        <w:jc w:val="center"/>
-        <w:rPr>
-          <w:rFonts w:cstheme="minorHAnsi"/>
-          <w:b/>
-          <w:bCs/>
-          <w:i/>
-          <w:iCs/>
-          <w:sz w:val="20"/>
-          <w:szCs w:val="20"/>
-          <w:u w:val="single"/>
-        </w:rPr>
-      </w:pPr>
-      <w:r>
-        <w:rPr>
-          <w:rFonts w:cstheme="minorHAnsi"/>
-          <w:b/>
-          <w:bCs/>
-          <w:i/>
-          <w:iCs/>
-          <w:sz w:val="20"/>
-          <w:szCs w:val="20"/>
-          <w:u w:val="single"/>
-        </w:rPr>
-        <w:t>Databases</w:t>
-      </w:r>
-    </w:p>
-    <w:p>
-      <w:pPr>
-        <w:spacing w:after="80" w:line="276" w:lineRule="auto"/>
-        <w:jc w:val="center"/>
-        <w:rPr>
-          <w:rFonts w:cstheme="minorHAnsi"/>
-          <w:sz w:val="18"/>
-          <w:szCs w:val="18"/>
-        </w:rPr>
-      </w:pPr>
-      <w:r>
-        <w:rPr>
+        <w:t>C |</w:t>
+      </w:r>
+      <w:r>
+        <w:rPr>
+          <w:rFonts w:cstheme="minorHAnsi"/>
           <w:noProof/>
-        </w:rPr>
-        <w:pict w14:anchorId="65A7DDA6">
-          <v:shape id="Picture 8" o:spid="_x0000_i1026" type="#_x0000_t75" alt="" style="width:6.4pt;height:6.4pt;visibility:visible;mso-wrap-style:square;mso-width-percent:0;mso-height-percent:0;mso-width-percent:0;mso-height-percent:0">
-            <v:imagedata r:id="rId28" o:title=""/>
-          </v:shape>
-        </w:pict>
-      </w:r>
-      <w:r>
-        <w:rPr>
-          <w:rFonts w:cstheme="minorHAnsi"/>
-          <w:sz w:val="18"/>
-          <w:szCs w:val="18"/>
-        </w:rPr>
-        <w:t xml:space="preserve"> </w:t>
-      </w:r>
-      <w:r>
-        <w:rPr>
-          <w:rFonts w:cstheme="minorHAnsi"/>
-          <w:sz w:val="18"/>
-          <w:szCs w:val="18"/>
-        </w:rPr>
-        <w:t>MongoDB |</w:t>
-      </w:r>
-      <w:r>
-        <w:rPr>
-          <w:rFonts w:cstheme="minorHAnsi"/>
-          <w:noProof/>
           <w:sz w:val="18"/>
           <w:szCs w:val="18"/>
         </w:rPr>
         <w:drawing>
-          <wp:inline distT="0" distB="0" distL="0" distR="0" wp14:anchorId="2551B5E7" wp14:editId="4ABC2D98">
+          <wp:inline distT="0" distB="0" distL="0" distR="0" wp14:anchorId="603E55E8" wp14:editId="52728D22">
             <wp:extent cx="82800" cy="82800"/>
             <wp:effectExtent l="0" t="0" r="6350" b="6350"/>
-            <wp:docPr id="729345599" name="Picture 7"/>
+            <wp:docPr id="46874963" name="Picture 1"/>
             <wp:cNvGraphicFramePr>
               <a:graphicFrameLocks xmlns:a="http://schemas.openxmlformats.org/drawingml/2006/main" noChangeAspect="1"/>
             </wp:cNvGraphicFramePr>
@@ -1996,13 +1811,13 @@
               <a:graphicData uri="http://schemas.openxmlformats.org/drawingml/2006/picture">
                 <pic:pic xmlns:pic="http://schemas.openxmlformats.org/drawingml/2006/picture">
                   <pic:nvPicPr>
-                    <pic:cNvPr id="0" name="Picture 17"/>
+                    <pic:cNvPr id="0" name="Picture 11"/>
                     <pic:cNvPicPr>
                       <a:picLocks noChangeAspect="1" noChangeArrowheads="1"/>
                     </pic:cNvPicPr>
                   </pic:nvPicPr>
                   <pic:blipFill>
-                    <a:blip r:embed="rId29" cstate="print">
+                    <a:blip r:embed="rId28" cstate="print">
                       <a:extLst>
                         <a:ext uri="{28A0092B-C50C-407E-A947-70E740481C1C}">
                           <a14:useLocalDpi xmlns:a14="http://schemas.microsoft.com/office/drawing/2010/main" val="0"/>
@@ -2047,7 +1862,7 @@
           <w:sz w:val="18"/>
           <w:szCs w:val="18"/>
         </w:rPr>
-        <w:t>MySQL</w:t>
+        <w:t>C++</w:t>
       </w:r>
     </w:p>
     <w:p>
@@ -2076,25 +1891,12 @@
           <w:szCs w:val="20"/>
           <w:u w:val="single"/>
         </w:rPr>
-        <w:t>O</w:t>
-      </w:r>
-      <w:r>
-        <w:rPr>
-          <w:rFonts w:cstheme="minorHAnsi"/>
-          <w:b/>
-          <w:bCs/>
-          <w:i/>
-          <w:iCs/>
-          <w:sz w:val="20"/>
-          <w:szCs w:val="20"/>
-          <w:u w:val="single"/>
-        </w:rPr>
-        <w:t>thers</w:t>
+        <w:t>Databases</w:t>
       </w:r>
     </w:p>
     <w:p>
       <w:pPr>
-        <w:spacing w:line="276" w:lineRule="auto"/>
+        <w:spacing w:after="80" w:line="276" w:lineRule="auto"/>
         <w:jc w:val="center"/>
         <w:rPr>
           <w:rFonts w:cstheme="minorHAnsi"/>
@@ -2106,9 +1908,9 @@
         <w:rPr>
           <w:noProof/>
         </w:rPr>
-        <w:pict w14:anchorId="0CF10163">
-          <v:shape id="Picture 6" o:spid="_x0000_i1025" type="#_x0000_t75" alt="" style="width:6.4pt;height:6.4pt;visibility:visible;mso-wrap-style:square;mso-width-percent:0;mso-height-percent:0;mso-width-percent:0;mso-height-percent:0" o:bullet="t">
-            <v:imagedata r:id="rId30" o:title=""/>
+        <w:pict w14:anchorId="65A7DDA6">
+          <v:shape id="Picture 8" o:spid="_x0000_i1026" type="#_x0000_t75" alt="" style="width:6.4pt;height:6.4pt;visibility:visible;mso-wrap-style:square;mso-width-percent:0;mso-height-percent:0;mso-width-percent:0;mso-height-percent:0">
+            <v:imagedata r:id="rId29" o:title=""/>
           </v:shape>
         </w:pict>
       </w:r>
@@ -2126,7 +1928,7 @@
           <w:sz w:val="18"/>
           <w:szCs w:val="18"/>
         </w:rPr>
-        <w:t>Machine Learning |</w:t>
+        <w:t>MongoDB |</w:t>
       </w:r>
       <w:r>
         <w:rPr>
@@ -2136,10 +1938,10 @@
           <w:szCs w:val="18"/>
         </w:rPr>
         <w:drawing>
-          <wp:inline distT="0" distB="0" distL="0" distR="0" wp14:anchorId="498D7AFD" wp14:editId="53B40B7C">
+          <wp:inline distT="0" distB="0" distL="0" distR="0" wp14:anchorId="2551B5E7" wp14:editId="4ABC2D98">
             <wp:extent cx="82800" cy="82800"/>
             <wp:effectExtent l="0" t="0" r="6350" b="6350"/>
-            <wp:docPr id="770505320" name="Picture 5"/>
+            <wp:docPr id="729345599" name="Picture 7"/>
             <wp:cNvGraphicFramePr>
               <a:graphicFrameLocks xmlns:a="http://schemas.openxmlformats.org/drawingml/2006/main" noChangeAspect="1"/>
             </wp:cNvGraphicFramePr>
@@ -2147,13 +1949,13 @@
               <a:graphicData uri="http://schemas.openxmlformats.org/drawingml/2006/picture">
                 <pic:pic xmlns:pic="http://schemas.openxmlformats.org/drawingml/2006/picture">
                   <pic:nvPicPr>
-                    <pic:cNvPr id="0" name="Picture 15"/>
+                    <pic:cNvPr id="0" name="Picture 17"/>
                     <pic:cNvPicPr>
                       <a:picLocks noChangeAspect="1" noChangeArrowheads="1"/>
                     </pic:cNvPicPr>
                   </pic:nvPicPr>
                   <pic:blipFill>
-                    <a:blip r:embed="rId31" cstate="print">
+                    <a:blip r:embed="rId30" cstate="print">
                       <a:extLst>
                         <a:ext uri="{28A0092B-C50C-407E-A947-70E740481C1C}">
                           <a14:useLocalDpi xmlns:a14="http://schemas.microsoft.com/office/drawing/2010/main" val="0"/>
@@ -2198,28 +2000,99 @@
           <w:sz w:val="18"/>
           <w:szCs w:val="18"/>
         </w:rPr>
-        <w:t>Robotics</w:t>
-      </w:r>
-      <w:r>
-        <w:rPr>
-          <w:rFonts w:cstheme="minorHAnsi"/>
-          <w:sz w:val="18"/>
-          <w:szCs w:val="18"/>
-        </w:rPr>
-        <w:t xml:space="preserve">         </w:t>
-      </w:r>
-      <w:r>
-        <w:rPr>
-          <w:rFonts w:cstheme="minorHAnsi"/>
+        <w:t>MySQL</w:t>
+      </w:r>
+    </w:p>
+    <w:p>
+      <w:pPr>
+        <w:spacing w:line="192" w:lineRule="auto"/>
+        <w:jc w:val="center"/>
+        <w:rPr>
+          <w:rFonts w:cstheme="minorHAnsi"/>
+          <w:b/>
+          <w:bCs/>
+          <w:i/>
+          <w:iCs/>
+          <w:sz w:val="20"/>
+          <w:szCs w:val="20"/>
+          <w:u w:val="single"/>
+        </w:rPr>
+      </w:pPr>
+      <w:r>
+        <w:rPr>
+          <w:rFonts w:cstheme="minorHAnsi"/>
+          <w:b/>
+          <w:bCs/>
+          <w:i/>
+          <w:iCs/>
+          <w:sz w:val="20"/>
+          <w:szCs w:val="20"/>
+          <w:u w:val="single"/>
+        </w:rPr>
+        <w:t>O</w:t>
+      </w:r>
+      <w:r>
+        <w:rPr>
+          <w:rFonts w:cstheme="minorHAnsi"/>
+          <w:b/>
+          <w:bCs/>
+          <w:i/>
+          <w:iCs/>
+          <w:sz w:val="20"/>
+          <w:szCs w:val="20"/>
+          <w:u w:val="single"/>
+        </w:rPr>
+        <w:t>thers</w:t>
+      </w:r>
+    </w:p>
+    <w:p>
+      <w:pPr>
+        <w:spacing w:line="276" w:lineRule="auto"/>
+        <w:jc w:val="center"/>
+        <w:rPr>
+          <w:rFonts w:cstheme="minorHAnsi"/>
+          <w:sz w:val="18"/>
+          <w:szCs w:val="18"/>
+        </w:rPr>
+      </w:pPr>
+      <w:r>
+        <w:rPr>
           <w:noProof/>
+        </w:rPr>
+        <w:pict w14:anchorId="0CF10163">
+          <v:shape id="Picture 6" o:spid="_x0000_i1025" type="#_x0000_t75" alt="" style="width:6.4pt;height:6.4pt;visibility:visible;mso-wrap-style:square;mso-width-percent:0;mso-height-percent:0;mso-width-percent:0;mso-height-percent:0" o:bullet="t">
+            <v:imagedata r:id="rId31" o:title=""/>
+          </v:shape>
+        </w:pict>
+      </w:r>
+      <w:r>
+        <w:rPr>
+          <w:rFonts w:cstheme="minorHAnsi"/>
+          <w:sz w:val="18"/>
+          <w:szCs w:val="18"/>
+        </w:rPr>
+        <w:t xml:space="preserve"> </w:t>
+      </w:r>
+      <w:r>
+        <w:rPr>
+          <w:rFonts w:cstheme="minorHAnsi"/>
+          <w:sz w:val="18"/>
+          <w:szCs w:val="18"/>
+        </w:rPr>
+        <w:t>Machine Learning |</w:t>
+      </w:r>
+      <w:r>
+        <w:rPr>
+          <w:rFonts w:cstheme="minorHAnsi"/>
+          <w:noProof/>
           <w:sz w:val="18"/>
           <w:szCs w:val="18"/>
         </w:rPr>
         <w:drawing>
-          <wp:inline distT="0" distB="0" distL="0" distR="0" wp14:anchorId="5BB80879" wp14:editId="3E29EE49">
+          <wp:inline distT="0" distB="0" distL="0" distR="0" wp14:anchorId="498D7AFD" wp14:editId="53B40B7C">
             <wp:extent cx="82800" cy="82800"/>
             <wp:effectExtent l="0" t="0" r="6350" b="6350"/>
-            <wp:docPr id="1989045245" name="Picture 4"/>
+            <wp:docPr id="770505320" name="Picture 5"/>
             <wp:cNvGraphicFramePr>
               <a:graphicFrameLocks xmlns:a="http://schemas.openxmlformats.org/drawingml/2006/main" noChangeAspect="1"/>
             </wp:cNvGraphicFramePr>
@@ -2227,7 +2100,7 @@
               <a:graphicData uri="http://schemas.openxmlformats.org/drawingml/2006/picture">
                 <pic:pic xmlns:pic="http://schemas.openxmlformats.org/drawingml/2006/picture">
                   <pic:nvPicPr>
-                    <pic:cNvPr id="0" name="Picture 14"/>
+                    <pic:cNvPr id="0" name="Picture 15"/>
                     <pic:cNvPicPr>
                       <a:picLocks noChangeAspect="1" noChangeArrowheads="1"/>
                     </pic:cNvPicPr>
@@ -2278,15 +2151,15 @@
           <w:sz w:val="18"/>
           <w:szCs w:val="18"/>
         </w:rPr>
-        <w:t xml:space="preserve">Git </w:t>
-      </w:r>
-      <w:r>
-        <w:rPr>
-          <w:rFonts w:cstheme="minorHAnsi"/>
-          <w:sz w:val="18"/>
-          <w:szCs w:val="18"/>
-        </w:rPr>
-        <w:t>|</w:t>
+        <w:t>Robotics</w:t>
+      </w:r>
+      <w:r>
+        <w:rPr>
+          <w:rFonts w:cstheme="minorHAnsi"/>
+          <w:sz w:val="18"/>
+          <w:szCs w:val="18"/>
+        </w:rPr>
+        <w:t xml:space="preserve">         </w:t>
       </w:r>
       <w:r>
         <w:rPr>
@@ -2296,10 +2169,10 @@
           <w:szCs w:val="18"/>
         </w:rPr>
         <w:drawing>
-          <wp:inline distT="0" distB="0" distL="0" distR="0" wp14:anchorId="1D50E752" wp14:editId="43C705A3">
+          <wp:inline distT="0" distB="0" distL="0" distR="0" wp14:anchorId="5BB80879" wp14:editId="3E29EE49">
             <wp:extent cx="82800" cy="82800"/>
             <wp:effectExtent l="0" t="0" r="6350" b="6350"/>
-            <wp:docPr id="1574086360" name="Picture 3"/>
+            <wp:docPr id="1989045245" name="Picture 4"/>
             <wp:cNvGraphicFramePr>
               <a:graphicFrameLocks xmlns:a="http://schemas.openxmlformats.org/drawingml/2006/main" noChangeAspect="1"/>
             </wp:cNvGraphicFramePr>
@@ -2307,7 +2180,7 @@
               <a:graphicData uri="http://schemas.openxmlformats.org/drawingml/2006/picture">
                 <pic:pic xmlns:pic="http://schemas.openxmlformats.org/drawingml/2006/picture">
                   <pic:nvPicPr>
-                    <pic:cNvPr id="0" name="Picture 13"/>
+                    <pic:cNvPr id="0" name="Picture 14"/>
                     <pic:cNvPicPr>
                       <a:picLocks noChangeAspect="1" noChangeArrowheads="1"/>
                     </pic:cNvPicPr>
@@ -2358,6 +2231,86 @@
           <w:sz w:val="18"/>
           <w:szCs w:val="18"/>
         </w:rPr>
+        <w:t xml:space="preserve">Git </w:t>
+      </w:r>
+      <w:r>
+        <w:rPr>
+          <w:rFonts w:cstheme="minorHAnsi"/>
+          <w:sz w:val="18"/>
+          <w:szCs w:val="18"/>
+        </w:rPr>
+        <w:t>|</w:t>
+      </w:r>
+      <w:r>
+        <w:rPr>
+          <w:rFonts w:cstheme="minorHAnsi"/>
+          <w:noProof/>
+          <w:sz w:val="18"/>
+          <w:szCs w:val="18"/>
+        </w:rPr>
+        <w:drawing>
+          <wp:inline distT="0" distB="0" distL="0" distR="0" wp14:anchorId="1D50E752" wp14:editId="43C705A3">
+            <wp:extent cx="82800" cy="82800"/>
+            <wp:effectExtent l="0" t="0" r="6350" b="6350"/>
+            <wp:docPr id="1574086360" name="Picture 3"/>
+            <wp:cNvGraphicFramePr>
+              <a:graphicFrameLocks xmlns:a="http://schemas.openxmlformats.org/drawingml/2006/main" noChangeAspect="1"/>
+            </wp:cNvGraphicFramePr>
+            <a:graphic xmlns:a="http://schemas.openxmlformats.org/drawingml/2006/main">
+              <a:graphicData uri="http://schemas.openxmlformats.org/drawingml/2006/picture">
+                <pic:pic xmlns:pic="http://schemas.openxmlformats.org/drawingml/2006/picture">
+                  <pic:nvPicPr>
+                    <pic:cNvPr id="0" name="Picture 13"/>
+                    <pic:cNvPicPr>
+                      <a:picLocks noChangeAspect="1" noChangeArrowheads="1"/>
+                    </pic:cNvPicPr>
+                  </pic:nvPicPr>
+                  <pic:blipFill>
+                    <a:blip r:embed="rId34" cstate="print">
+                      <a:extLst>
+                        <a:ext uri="{28A0092B-C50C-407E-A947-70E740481C1C}">
+                          <a14:useLocalDpi xmlns:a14="http://schemas.microsoft.com/office/drawing/2010/main" val="0"/>
+                        </a:ext>
+                      </a:extLst>
+                    </a:blip>
+                    <a:srcRect/>
+                    <a:stretch>
+                      <a:fillRect/>
+                    </a:stretch>
+                  </pic:blipFill>
+                  <pic:spPr bwMode="auto">
+                    <a:xfrm>
+                      <a:off x="0" y="0"/>
+                      <a:ext cx="82800" cy="82800"/>
+                    </a:xfrm>
+                    <a:prstGeom prst="rect">
+                      <a:avLst/>
+                    </a:prstGeom>
+                    <a:noFill/>
+                    <a:ln>
+                      <a:noFill/>
+                    </a:ln>
+                  </pic:spPr>
+                </pic:pic>
+              </a:graphicData>
+            </a:graphic>
+          </wp:inline>
+        </w:drawing>
+      </w:r>
+      <w:r>
+        <w:rPr>
+          <w:rFonts w:cstheme="minorHAnsi"/>
+          <w:sz w:val="18"/>
+          <w:szCs w:val="18"/>
+        </w:rPr>
+        <w:t xml:space="preserve"> </w:t>
+      </w:r>
+      <w:r>
+        <w:rPr>
+          <w:rFonts w:cstheme="minorHAnsi"/>
+          <w:sz w:val="18"/>
+          <w:szCs w:val="18"/>
+        </w:rPr>
         <w:t>IoT</w:t>
       </w:r>
     </w:p>
@@ -2442,7 +2395,7 @@
           <w:szCs w:val="18"/>
         </w:rPr>
       </w:pPr>
-      <w:hyperlink r:id="rId34" w:history="1">
+      <w:hyperlink r:id="rId35" w:history="1">
         <w:proofErr w:type="spellStart"/>
         <w:r>
           <w:rPr>
@@ -2608,7 +2561,7 @@
           <w:szCs w:val="18"/>
         </w:rPr>
       </w:pPr>
-      <w:hyperlink r:id="rId35" w:history="1">
+      <w:hyperlink r:id="rId36" w:history="1">
         <w:r>
           <w:rPr>
             <w:rStyle w:val="Hyperlink"/>
@@ -2832,7 +2785,7 @@
         </w:rPr>
         <w:t xml:space="preserve">Email: </w:t>
       </w:r>
-      <w:hyperlink r:id="rId36" w:history="1">
+      <w:hyperlink r:id="rId37" w:history="1">
         <w:r>
           <w:rPr>
             <w:rStyle w:val="Hyperlink"/>
@@ -2951,7 +2904,7 @@
         </w:rPr>
         <w:t xml:space="preserve">Email: </w:t>
       </w:r>
-      <w:hyperlink r:id="rId37" w:history="1">
+      <w:hyperlink r:id="rId38" w:history="1">
         <w:r>
           <w:rPr>
             <w:rStyle w:val="Hyperlink"/>
@@ -3112,16 +3065,6 @@
         </w:rPr>
         <w:t>noushad.sojib@unh.edu</w:t>
       </w:r>
-    </w:p>
-    <w:p>
-      <w:pPr>
-        <w:rPr>
-          <w:rStyle w:val="Hyperlink"/>
-          <w:color w:val="24856E"/>
-          <w:sz w:val="18"/>
-          <w:szCs w:val="18"/>
-        </w:rPr>
-      </w:pPr>
     </w:p>
     <w:p>
       <w:pPr>
@@ -3348,17 +3291,7 @@
           <w:sz w:val="18"/>
           <w:szCs w:val="18"/>
         </w:rPr>
-        <w:t>Doctoral Degree (PhD)</w:t>
-      </w:r>
-      <w:r>
-        <w:rPr>
-          <w:rFonts w:ascii="AppleSystemUIFont" w:hAnsi="AppleSystemUIFont" w:cs="AppleSystemUIFont"/>
-          <w:b/>
-          <w:bCs/>
-          <w:sz w:val="18"/>
-          <w:szCs w:val="18"/>
-        </w:rPr>
-        <w:t>:</w:t>
+        <w:t>Doctoral Degree (PhD):</w:t>
       </w:r>
       <w:r>
         <w:rPr>
@@ -4295,7 +4228,7 @@
         </w:rPr>
         <w:t xml:space="preserve"> - </w:t>
       </w:r>
-      <w:hyperlink r:id="rId38" w:history="1">
+      <w:hyperlink r:id="rId39" w:history="1">
         <w:r>
           <w:rPr>
             <w:rStyle w:val="Hyperlink"/>
@@ -4346,18 +4279,7 @@
           <w:sz w:val="18"/>
           <w:szCs w:val="18"/>
         </w:rPr>
-        <w:t xml:space="preserve"> </w:t>
-      </w:r>
-      <w:r>
-        <w:rPr>
-          <w:rFonts w:ascii="AppleSystemUIFont" w:hAnsi="AppleSystemUIFont" w:cs="AppleSystemUIFont"/>
-          <w:i/>
-          <w:iCs/>
-          <w:color w:val="767171" w:themeColor="background2" w:themeShade="80"/>
-          <w:sz w:val="18"/>
-          <w:szCs w:val="18"/>
-        </w:rPr>
-        <w:t xml:space="preserve">- </w:t>
+        <w:t xml:space="preserve"> - </w:t>
       </w:r>
       <w:r>
         <w:rPr>
@@ -4630,7 +4552,7 @@
         </w:rPr>
         <w:t xml:space="preserve"> </w:t>
       </w:r>
-      <w:hyperlink r:id="rId39" w:history="1">
+      <w:hyperlink r:id="rId40" w:history="1">
         <w:r>
           <w:rPr>
             <w:rStyle w:val="Hyperlink"/>
@@ -4667,7 +4589,7 @@
         </w:rPr>
         <w:t xml:space="preserve">. Live Site – </w:t>
       </w:r>
-      <w:hyperlink r:id="rId40" w:history="1">
+      <w:hyperlink r:id="rId41" w:history="1">
         <w:r>
           <w:rPr>
             <w:rStyle w:val="Hyperlink"/>
@@ -4826,164 +4748,6 @@
           <w:szCs w:val="18"/>
         </w:rPr>
         <w:t xml:space="preserve"> Link to</w:t>
-      </w:r>
-      <w:r>
-        <w:rPr>
-          <w:rFonts w:cstheme="minorHAnsi"/>
-          <w:sz w:val="18"/>
-          <w:szCs w:val="18"/>
-        </w:rPr>
-        <w:t xml:space="preserve"> </w:t>
-      </w:r>
-      <w:hyperlink r:id="rId41" w:history="1">
-        <w:r>
-          <w:rPr>
-            <w:rStyle w:val="Hyperlink"/>
-            <w:rFonts w:cstheme="minorHAnsi"/>
-            <w:b/>
-            <w:color w:val="23856E"/>
-            <w:sz w:val="18"/>
-            <w:szCs w:val="18"/>
-          </w:rPr>
-          <w:t>YouTube</w:t>
-        </w:r>
-      </w:hyperlink>
-      <w:r>
-        <w:rPr>
-          <w:rFonts w:cstheme="minorHAnsi"/>
-          <w:sz w:val="18"/>
-          <w:szCs w:val="18"/>
-        </w:rPr>
-        <w:t xml:space="preserve"> O</w:t>
-      </w:r>
-      <w:r>
-        <w:rPr>
-          <w:rFonts w:cstheme="minorHAnsi"/>
-          <w:sz w:val="18"/>
-          <w:szCs w:val="18"/>
-        </w:rPr>
-        <w:t>verview</w:t>
-      </w:r>
-      <w:r>
-        <w:rPr>
-          <w:rFonts w:cstheme="minorHAnsi"/>
-          <w:sz w:val="18"/>
-          <w:szCs w:val="18"/>
-        </w:rPr>
-        <w:t xml:space="preserve"> (</w:t>
-      </w:r>
-      <w:r>
-        <w:rPr>
-          <w:rFonts w:cstheme="minorHAnsi"/>
-          <w:sz w:val="18"/>
-          <w:szCs w:val="18"/>
-        </w:rPr>
-        <w:t>10</w:t>
-      </w:r>
-      <w:r>
-        <w:rPr>
-          <w:rFonts w:cstheme="minorHAnsi"/>
-          <w:sz w:val="18"/>
-          <w:szCs w:val="18"/>
-        </w:rPr>
-        <w:t>/202</w:t>
-      </w:r>
-      <w:r>
-        <w:rPr>
-          <w:rFonts w:cstheme="minorHAnsi"/>
-          <w:sz w:val="18"/>
-          <w:szCs w:val="18"/>
-        </w:rPr>
-        <w:t>3</w:t>
-      </w:r>
-      <w:r>
-        <w:rPr>
-          <w:rFonts w:cstheme="minorHAnsi"/>
-          <w:sz w:val="18"/>
-          <w:szCs w:val="18"/>
-        </w:rPr>
-        <w:t>)</w:t>
-      </w:r>
-    </w:p>
-    <w:p>
-      <w:pPr>
-        <w:pStyle w:val="ListParagraph"/>
-        <w:numPr>
-          <w:ilvl w:val="1"/>
-          <w:numId w:val="2"/>
-        </w:numPr>
-        <w:autoSpaceDE w:val="0"/>
-        <w:autoSpaceDN w:val="0"/>
-        <w:adjustRightInd w:val="0"/>
-        <w:spacing w:before="60" w:line="276" w:lineRule="auto"/>
-        <w:ind w:left="470" w:hanging="357"/>
-        <w:contextualSpacing w:val="0"/>
-        <w:jc w:val="both"/>
-        <w:rPr>
-          <w:rFonts w:cstheme="minorHAnsi"/>
-          <w:sz w:val="18"/>
-          <w:szCs w:val="18"/>
-        </w:rPr>
-      </w:pPr>
-      <w:r>
-        <w:rPr>
-          <w:rFonts w:cstheme="minorHAnsi"/>
-          <w:b/>
-          <w:color w:val="000000" w:themeColor="text1"/>
-          <w:sz w:val="18"/>
-          <w:szCs w:val="18"/>
-        </w:rPr>
-        <w:t>AI-</w:t>
-      </w:r>
-      <w:r>
-        <w:rPr>
-          <w:rFonts w:cstheme="minorHAnsi"/>
-          <w:b/>
-          <w:bCs/>
-          <w:sz w:val="18"/>
-          <w:szCs w:val="18"/>
-        </w:rPr>
-        <w:t>Directory</w:t>
-      </w:r>
-      <w:r>
-        <w:rPr>
-          <w:rFonts w:cstheme="minorHAnsi"/>
-          <w:sz w:val="18"/>
-          <w:szCs w:val="18"/>
-        </w:rPr>
-        <w:t xml:space="preserve">: A </w:t>
-      </w:r>
-      <w:r>
-        <w:rPr>
-          <w:rFonts w:cstheme="minorHAnsi"/>
-          <w:sz w:val="18"/>
-          <w:szCs w:val="18"/>
-        </w:rPr>
-        <w:t>full-stack</w:t>
-      </w:r>
-      <w:r>
-        <w:rPr>
-          <w:rFonts w:cstheme="minorHAnsi"/>
-          <w:sz w:val="18"/>
-          <w:szCs w:val="18"/>
-        </w:rPr>
-        <w:t xml:space="preserve"> MERN website</w:t>
-      </w:r>
-      <w:r>
-        <w:rPr>
-          <w:rFonts w:cstheme="minorHAnsi"/>
-          <w:sz w:val="18"/>
-          <w:szCs w:val="18"/>
-        </w:rPr>
-        <w:t xml:space="preserve"> for finding AI Tools. </w:t>
-      </w:r>
-      <w:r>
-        <w:rPr>
-          <w:rFonts w:cstheme="minorHAnsi"/>
-          <w:sz w:val="18"/>
-          <w:szCs w:val="18"/>
-        </w:rPr>
-        <w:t>Link to</w:t>
       </w:r>
       <w:r>
         <w:rPr>
@@ -5028,12 +4792,170 @@
           <w:sz w:val="18"/>
           <w:szCs w:val="18"/>
         </w:rPr>
+        <w:t xml:space="preserve"> (</w:t>
+      </w:r>
+      <w:r>
+        <w:rPr>
+          <w:rFonts w:cstheme="minorHAnsi"/>
+          <w:sz w:val="18"/>
+          <w:szCs w:val="18"/>
+        </w:rPr>
+        <w:t>10</w:t>
+      </w:r>
+      <w:r>
+        <w:rPr>
+          <w:rFonts w:cstheme="minorHAnsi"/>
+          <w:sz w:val="18"/>
+          <w:szCs w:val="18"/>
+        </w:rPr>
+        <w:t>/202</w:t>
+      </w:r>
+      <w:r>
+        <w:rPr>
+          <w:rFonts w:cstheme="minorHAnsi"/>
+          <w:sz w:val="18"/>
+          <w:szCs w:val="18"/>
+        </w:rPr>
+        <w:t>3</w:t>
+      </w:r>
+      <w:r>
+        <w:rPr>
+          <w:rFonts w:cstheme="minorHAnsi"/>
+          <w:sz w:val="18"/>
+          <w:szCs w:val="18"/>
+        </w:rPr>
+        <w:t>)</w:t>
+      </w:r>
+    </w:p>
+    <w:p>
+      <w:pPr>
+        <w:pStyle w:val="ListParagraph"/>
+        <w:numPr>
+          <w:ilvl w:val="1"/>
+          <w:numId w:val="2"/>
+        </w:numPr>
+        <w:autoSpaceDE w:val="0"/>
+        <w:autoSpaceDN w:val="0"/>
+        <w:adjustRightInd w:val="0"/>
+        <w:spacing w:before="60" w:line="276" w:lineRule="auto"/>
+        <w:ind w:left="470" w:hanging="357"/>
+        <w:contextualSpacing w:val="0"/>
+        <w:jc w:val="both"/>
+        <w:rPr>
+          <w:rFonts w:cstheme="minorHAnsi"/>
+          <w:sz w:val="18"/>
+          <w:szCs w:val="18"/>
+        </w:rPr>
+      </w:pPr>
+      <w:r>
+        <w:rPr>
+          <w:rFonts w:cstheme="minorHAnsi"/>
+          <w:b/>
+          <w:color w:val="000000" w:themeColor="text1"/>
+          <w:sz w:val="18"/>
+          <w:szCs w:val="18"/>
+        </w:rPr>
+        <w:t>AI-</w:t>
+      </w:r>
+      <w:r>
+        <w:rPr>
+          <w:rFonts w:cstheme="minorHAnsi"/>
+          <w:b/>
+          <w:bCs/>
+          <w:sz w:val="18"/>
+          <w:szCs w:val="18"/>
+        </w:rPr>
+        <w:t>Directory</w:t>
+      </w:r>
+      <w:r>
+        <w:rPr>
+          <w:rFonts w:cstheme="minorHAnsi"/>
+          <w:sz w:val="18"/>
+          <w:szCs w:val="18"/>
+        </w:rPr>
+        <w:t xml:space="preserve">: A </w:t>
+      </w:r>
+      <w:r>
+        <w:rPr>
+          <w:rFonts w:cstheme="minorHAnsi"/>
+          <w:sz w:val="18"/>
+          <w:szCs w:val="18"/>
+        </w:rPr>
+        <w:t>full-stack</w:t>
+      </w:r>
+      <w:r>
+        <w:rPr>
+          <w:rFonts w:cstheme="minorHAnsi"/>
+          <w:sz w:val="18"/>
+          <w:szCs w:val="18"/>
+        </w:rPr>
+        <w:t xml:space="preserve"> MERN website</w:t>
+      </w:r>
+      <w:r>
+        <w:rPr>
+          <w:rFonts w:cstheme="minorHAnsi"/>
+          <w:sz w:val="18"/>
+          <w:szCs w:val="18"/>
+        </w:rPr>
+        <w:t xml:space="preserve"> for finding AI Tools. </w:t>
+      </w:r>
+      <w:r>
+        <w:rPr>
+          <w:rFonts w:cstheme="minorHAnsi"/>
+          <w:sz w:val="18"/>
+          <w:szCs w:val="18"/>
+        </w:rPr>
+        <w:t>Link to</w:t>
+      </w:r>
+      <w:r>
+        <w:rPr>
+          <w:rFonts w:cstheme="minorHAnsi"/>
+          <w:sz w:val="18"/>
+          <w:szCs w:val="18"/>
+        </w:rPr>
+        <w:t xml:space="preserve"> </w:t>
+      </w:r>
+      <w:hyperlink r:id="rId43" w:history="1">
+        <w:r>
+          <w:rPr>
+            <w:rStyle w:val="Hyperlink"/>
+            <w:rFonts w:cstheme="minorHAnsi"/>
+            <w:b/>
+            <w:color w:val="23856E"/>
+            <w:sz w:val="18"/>
+            <w:szCs w:val="18"/>
+          </w:rPr>
+          <w:t>YouTube</w:t>
+        </w:r>
+      </w:hyperlink>
+      <w:r>
+        <w:rPr>
+          <w:rFonts w:cstheme="minorHAnsi"/>
+          <w:sz w:val="18"/>
+          <w:szCs w:val="18"/>
+        </w:rPr>
+        <w:t xml:space="preserve"> O</w:t>
+      </w:r>
+      <w:r>
+        <w:rPr>
+          <w:rFonts w:cstheme="minorHAnsi"/>
+          <w:sz w:val="18"/>
+          <w:szCs w:val="18"/>
+        </w:rPr>
+        <w:t>verview</w:t>
+      </w:r>
+      <w:r>
+        <w:rPr>
+          <w:rFonts w:cstheme="minorHAnsi"/>
+          <w:sz w:val="18"/>
+          <w:szCs w:val="18"/>
+        </w:rPr>
         <w:t>. Live Site –</w:t>
       </w:r>
       <w:r>
         <w:t xml:space="preserve"> </w:t>
       </w:r>
-      <w:hyperlink r:id="rId43" w:history="1">
+      <w:hyperlink r:id="rId44" w:history="1">
         <w:r>
           <w:rPr>
             <w:rStyle w:val="Hyperlink"/>
@@ -5145,132 +5067,6 @@
           <w:szCs w:val="18"/>
         </w:rPr>
         <w:t xml:space="preserve"> Social Media Platform website using PHP. Link to </w:t>
-      </w:r>
-      <w:hyperlink r:id="rId44" w:history="1">
-        <w:r>
-          <w:rPr>
-            <w:rStyle w:val="Hyperlink"/>
-            <w:rFonts w:cstheme="minorHAnsi"/>
-            <w:b/>
-            <w:color w:val="23856E"/>
-            <w:sz w:val="18"/>
-            <w:szCs w:val="18"/>
-          </w:rPr>
-          <w:t>YouTube</w:t>
-        </w:r>
-      </w:hyperlink>
-      <w:r>
-        <w:rPr>
-          <w:rFonts w:cstheme="minorHAnsi"/>
-          <w:color w:val="23856E"/>
-          <w:sz w:val="18"/>
-          <w:szCs w:val="18"/>
-        </w:rPr>
-        <w:t xml:space="preserve"> </w:t>
-      </w:r>
-      <w:r>
-        <w:rPr>
-          <w:rFonts w:cstheme="minorHAnsi"/>
-          <w:sz w:val="18"/>
-          <w:szCs w:val="18"/>
-        </w:rPr>
-        <w:t xml:space="preserve">Overview (06/2022) </w:t>
-      </w:r>
-    </w:p>
-    <w:p>
-      <w:pPr>
-        <w:pStyle w:val="ListParagraph"/>
-        <w:numPr>
-          <w:ilvl w:val="1"/>
-          <w:numId w:val="2"/>
-        </w:numPr>
-        <w:autoSpaceDE w:val="0"/>
-        <w:autoSpaceDN w:val="0"/>
-        <w:adjustRightInd w:val="0"/>
-        <w:spacing w:before="60" w:line="276" w:lineRule="auto"/>
-        <w:ind w:left="470" w:hanging="357"/>
-        <w:contextualSpacing w:val="0"/>
-        <w:jc w:val="both"/>
-        <w:rPr>
-          <w:rFonts w:cstheme="minorHAnsi"/>
-          <w:sz w:val="18"/>
-          <w:szCs w:val="18"/>
-        </w:rPr>
-      </w:pPr>
-      <w:r>
-        <w:rPr>
-          <w:rFonts w:cstheme="minorHAnsi"/>
-          <w:b/>
-          <w:color w:val="000000" w:themeColor="text1"/>
-          <w:sz w:val="18"/>
-          <w:szCs w:val="18"/>
-        </w:rPr>
-        <w:t>NEUB</w:t>
-      </w:r>
-      <w:r>
-        <w:rPr>
-          <w:rFonts w:cstheme="minorHAnsi"/>
-          <w:color w:val="000000" w:themeColor="text1"/>
-          <w:sz w:val="18"/>
-          <w:szCs w:val="18"/>
-        </w:rPr>
-        <w:t xml:space="preserve"> </w:t>
-      </w:r>
-      <w:proofErr w:type="spellStart"/>
-      <w:r>
-        <w:rPr>
-          <w:rFonts w:cstheme="minorHAnsi"/>
-          <w:b/>
-          <w:color w:val="000000" w:themeColor="text1"/>
-          <w:sz w:val="18"/>
-          <w:szCs w:val="18"/>
-        </w:rPr>
-        <w:t>CodeLand</w:t>
-      </w:r>
-      <w:proofErr w:type="spellEnd"/>
-      <w:r>
-        <w:rPr>
-          <w:rFonts w:cstheme="minorHAnsi"/>
-          <w:color w:val="000000" w:themeColor="text1"/>
-          <w:sz w:val="18"/>
-          <w:szCs w:val="18"/>
-        </w:rPr>
-        <w:t xml:space="preserve"> </w:t>
-      </w:r>
-      <w:r>
-        <w:rPr>
-          <w:rFonts w:cstheme="minorHAnsi"/>
-          <w:b/>
-          <w:color w:val="000000" w:themeColor="text1"/>
-          <w:sz w:val="18"/>
-          <w:szCs w:val="18"/>
-        </w:rPr>
-        <w:t>Forum:</w:t>
-      </w:r>
-      <w:r>
-        <w:rPr>
-          <w:rFonts w:cstheme="minorHAnsi"/>
-          <w:color w:val="0070C0"/>
-          <w:sz w:val="18"/>
-          <w:szCs w:val="18"/>
-        </w:rPr>
-        <w:t xml:space="preserve"> </w:t>
-      </w:r>
-      <w:r>
-        <w:rPr>
-          <w:rFonts w:cstheme="minorHAnsi"/>
-          <w:sz w:val="18"/>
-          <w:szCs w:val="18"/>
-        </w:rPr>
-        <w:t>A</w:t>
-      </w:r>
-      <w:r>
-        <w:rPr>
-          <w:rFonts w:cstheme="minorHAnsi"/>
-          <w:sz w:val="18"/>
-          <w:szCs w:val="18"/>
-        </w:rPr>
-        <w:t xml:space="preserve"> forum website for my university using PHP. Link to </w:t>
       </w:r>
       <w:hyperlink r:id="rId45" w:history="1">
         <w:r>
@@ -5300,7 +5096,7 @@
           <w:sz w:val="18"/>
           <w:szCs w:val="18"/>
         </w:rPr>
-        <w:t xml:space="preserve">Overview (02/2022) </w:t>
+        <w:t xml:space="preserve">Overview (06/2022) </w:t>
       </w:r>
     </w:p>
     <w:p>
@@ -5331,7 +5127,7 @@
           <w:sz w:val="18"/>
           <w:szCs w:val="18"/>
         </w:rPr>
-        <w:t>Robotic</w:t>
+        <w:t>NEUB</w:t>
       </w:r>
       <w:r>
         <w:rPr>
@@ -5342,6 +5138,7 @@
         </w:rPr>
         <w:t xml:space="preserve"> </w:t>
       </w:r>
+      <w:proofErr w:type="spellStart"/>
       <w:r>
         <w:rPr>
           <w:rFonts w:cstheme="minorHAnsi"/>
@@ -5350,7 +5147,27 @@
           <w:sz w:val="18"/>
           <w:szCs w:val="18"/>
         </w:rPr>
-        <w:t>Arm:</w:t>
+        <w:t>CodeLand</w:t>
+      </w:r>
+      <w:proofErr w:type="spellEnd"/>
+      <w:r>
+        <w:rPr>
+          <w:rFonts w:cstheme="minorHAnsi"/>
+          <w:color w:val="000000" w:themeColor="text1"/>
+          <w:sz w:val="18"/>
+          <w:szCs w:val="18"/>
+        </w:rPr>
+        <w:t xml:space="preserve"> </w:t>
+      </w:r>
+      <w:r>
+        <w:rPr>
+          <w:rFonts w:cstheme="minorHAnsi"/>
+          <w:b/>
+          <w:color w:val="000000" w:themeColor="text1"/>
+          <w:sz w:val="18"/>
+          <w:szCs w:val="18"/>
+        </w:rPr>
+        <w:t>Forum:</w:t>
       </w:r>
       <w:r>
         <w:rPr>
@@ -5375,7 +5192,7 @@
           <w:sz w:val="18"/>
           <w:szCs w:val="18"/>
         </w:rPr>
-        <w:t xml:space="preserve"> robotic arm using Arduino and other robotic components. Link to </w:t>
+        <w:t xml:space="preserve"> forum website for my university using PHP. Link to </w:t>
       </w:r>
       <w:hyperlink r:id="rId46" w:history="1">
         <w:r>
@@ -5405,7 +5222,7 @@
           <w:sz w:val="18"/>
           <w:szCs w:val="18"/>
         </w:rPr>
-        <w:t xml:space="preserve">Overview (01/2022) </w:t>
+        <w:t xml:space="preserve">Overview (02/2022) </w:t>
       </w:r>
     </w:p>
     <w:p>
@@ -5436,7 +5253,7 @@
           <w:sz w:val="18"/>
           <w:szCs w:val="18"/>
         </w:rPr>
-        <w:t>Wi-Fi</w:t>
+        <w:t>Robotic</w:t>
       </w:r>
       <w:r>
         <w:rPr>
@@ -5455,12 +5272,12 @@
           <w:sz w:val="18"/>
           <w:szCs w:val="18"/>
         </w:rPr>
-        <w:t>Controlled</w:t>
-      </w:r>
-      <w:r>
-        <w:rPr>
-          <w:rFonts w:cstheme="minorHAnsi"/>
-          <w:color w:val="000000" w:themeColor="text1"/>
+        <w:t>Arm:</w:t>
+      </w:r>
+      <w:r>
+        <w:rPr>
+          <w:rFonts w:cstheme="minorHAnsi"/>
+          <w:color w:val="0070C0"/>
           <w:sz w:val="18"/>
           <w:szCs w:val="18"/>
         </w:rPr>
@@ -5469,25 +5286,6 @@
       <w:r>
         <w:rPr>
           <w:rFonts w:cstheme="minorHAnsi"/>
-          <w:b/>
-          <w:color w:val="000000" w:themeColor="text1"/>
-          <w:sz w:val="18"/>
-          <w:szCs w:val="18"/>
-        </w:rPr>
-        <w:t>Car</w:t>
-      </w:r>
-      <w:r>
-        <w:rPr>
-          <w:rFonts w:cstheme="minorHAnsi"/>
-          <w:color w:val="0070C0"/>
-          <w:sz w:val="18"/>
-          <w:szCs w:val="18"/>
-        </w:rPr>
-        <w:t xml:space="preserve">: </w:t>
-      </w:r>
-      <w:r>
-        <w:rPr>
-          <w:rFonts w:cstheme="minorHAnsi"/>
           <w:sz w:val="18"/>
           <w:szCs w:val="18"/>
         </w:rPr>
@@ -5499,7 +5297,7 @@
           <w:sz w:val="18"/>
           <w:szCs w:val="18"/>
         </w:rPr>
-        <w:t xml:space="preserve"> Wi-Fi controlled car using ESP8266 and other robotic components. Link to </w:t>
+        <w:t xml:space="preserve"> robotic arm using Arduino and other robotic components. Link to </w:t>
       </w:r>
       <w:hyperlink r:id="rId47" w:history="1">
         <w:r>
@@ -5529,7 +5327,7 @@
           <w:sz w:val="18"/>
           <w:szCs w:val="18"/>
         </w:rPr>
-        <w:t xml:space="preserve">Overview (10/2021) </w:t>
+        <w:t xml:space="preserve">Overview (01/2022) </w:t>
       </w:r>
     </w:p>
     <w:p>
@@ -5560,7 +5358,7 @@
           <w:sz w:val="18"/>
           <w:szCs w:val="18"/>
         </w:rPr>
-        <w:t>Retro Cave Adventure:</w:t>
+        <w:t>Wi-Fi</w:t>
       </w:r>
       <w:r>
         <w:rPr>
@@ -5574,6 +5372,44 @@
       <w:r>
         <w:rPr>
           <w:rFonts w:cstheme="minorHAnsi"/>
+          <w:b/>
+          <w:color w:val="000000" w:themeColor="text1"/>
+          <w:sz w:val="18"/>
+          <w:szCs w:val="18"/>
+        </w:rPr>
+        <w:t>Controlled</w:t>
+      </w:r>
+      <w:r>
+        <w:rPr>
+          <w:rFonts w:cstheme="minorHAnsi"/>
+          <w:color w:val="000000" w:themeColor="text1"/>
+          <w:sz w:val="18"/>
+          <w:szCs w:val="18"/>
+        </w:rPr>
+        <w:t xml:space="preserve"> </w:t>
+      </w:r>
+      <w:r>
+        <w:rPr>
+          <w:rFonts w:cstheme="minorHAnsi"/>
+          <w:b/>
+          <w:color w:val="000000" w:themeColor="text1"/>
+          <w:sz w:val="18"/>
+          <w:szCs w:val="18"/>
+        </w:rPr>
+        <w:t>Car</w:t>
+      </w:r>
+      <w:r>
+        <w:rPr>
+          <w:rFonts w:cstheme="minorHAnsi"/>
+          <w:color w:val="0070C0"/>
+          <w:sz w:val="18"/>
+          <w:szCs w:val="18"/>
+        </w:rPr>
+        <w:t xml:space="preserve">: </w:t>
+      </w:r>
+      <w:r>
+        <w:rPr>
+          <w:rFonts w:cstheme="minorHAnsi"/>
           <w:sz w:val="18"/>
           <w:szCs w:val="18"/>
         </w:rPr>
@@ -5585,23 +5421,7 @@
           <w:sz w:val="18"/>
           <w:szCs w:val="18"/>
         </w:rPr>
-        <w:t xml:space="preserve"> </w:t>
-      </w:r>
-      <w:r>
-        <w:rPr>
-          <w:rFonts w:cstheme="minorHAnsi"/>
-          <w:sz w:val="18"/>
-          <w:szCs w:val="18"/>
-        </w:rPr>
-        <w:t>retro-style</w:t>
-      </w:r>
-      <w:r>
-        <w:rPr>
-          <w:rFonts w:cstheme="minorHAnsi"/>
-          <w:sz w:val="18"/>
-          <w:szCs w:val="18"/>
-        </w:rPr>
-        <w:t xml:space="preserve"> game using JAVA. Link to </w:t>
+        <w:t xml:space="preserve"> Wi-Fi controlled car using ESP8266 and other robotic components. Link to </w:t>
       </w:r>
       <w:hyperlink r:id="rId48" w:history="1">
         <w:r>
@@ -5631,7 +5451,7 @@
           <w:sz w:val="18"/>
           <w:szCs w:val="18"/>
         </w:rPr>
-        <w:t xml:space="preserve">Overview (09/2021) </w:t>
+        <w:t xml:space="preserve">Overview (10/2021) </w:t>
       </w:r>
     </w:p>
     <w:p>
@@ -5641,6 +5461,9 @@
           <w:ilvl w:val="1"/>
           <w:numId w:val="2"/>
         </w:numPr>
+        <w:autoSpaceDE w:val="0"/>
+        <w:autoSpaceDN w:val="0"/>
+        <w:adjustRightInd w:val="0"/>
         <w:spacing w:before="60" w:line="276" w:lineRule="auto"/>
         <w:ind w:left="470" w:hanging="357"/>
         <w:contextualSpacing w:val="0"/>
@@ -5659,7 +5482,7 @@
           <w:sz w:val="18"/>
           <w:szCs w:val="18"/>
         </w:rPr>
-        <w:t>Bank Management Application:</w:t>
+        <w:t>Retro Cave Adventure:</w:t>
       </w:r>
       <w:r>
         <w:rPr>
@@ -5684,23 +5507,23 @@
           <w:sz w:val="18"/>
           <w:szCs w:val="18"/>
         </w:rPr>
-        <w:t xml:space="preserve"> bank management </w:t>
-      </w:r>
-      <w:r>
-        <w:rPr>
-          <w:rFonts w:cstheme="minorHAnsi"/>
-          <w:sz w:val="18"/>
-          <w:szCs w:val="18"/>
-        </w:rPr>
-        <w:t>software</w:t>
-      </w:r>
-      <w:r>
-        <w:rPr>
-          <w:rFonts w:cstheme="minorHAnsi"/>
-          <w:sz w:val="18"/>
-          <w:szCs w:val="18"/>
-        </w:rPr>
-        <w:t xml:space="preserve"> using JAVA. Link to </w:t>
+        <w:t xml:space="preserve"> </w:t>
+      </w:r>
+      <w:r>
+        <w:rPr>
+          <w:rFonts w:cstheme="minorHAnsi"/>
+          <w:sz w:val="18"/>
+          <w:szCs w:val="18"/>
+        </w:rPr>
+        <w:t>retro-style</w:t>
+      </w:r>
+      <w:r>
+        <w:rPr>
+          <w:rFonts w:cstheme="minorHAnsi"/>
+          <w:sz w:val="18"/>
+          <w:szCs w:val="18"/>
+        </w:rPr>
+        <w:t xml:space="preserve"> game using JAVA. Link to </w:t>
       </w:r>
       <w:hyperlink r:id="rId49" w:history="1">
         <w:r>
@@ -5730,6 +5553,105 @@
           <w:sz w:val="18"/>
           <w:szCs w:val="18"/>
         </w:rPr>
+        <w:t xml:space="preserve">Overview (09/2021) </w:t>
+      </w:r>
+    </w:p>
+    <w:p>
+      <w:pPr>
+        <w:pStyle w:val="ListParagraph"/>
+        <w:numPr>
+          <w:ilvl w:val="1"/>
+          <w:numId w:val="2"/>
+        </w:numPr>
+        <w:spacing w:before="60" w:line="276" w:lineRule="auto"/>
+        <w:ind w:left="470" w:hanging="357"/>
+        <w:contextualSpacing w:val="0"/>
+        <w:jc w:val="both"/>
+        <w:rPr>
+          <w:rFonts w:cstheme="minorHAnsi"/>
+          <w:sz w:val="18"/>
+          <w:szCs w:val="18"/>
+        </w:rPr>
+      </w:pPr>
+      <w:r>
+        <w:rPr>
+          <w:rFonts w:cstheme="minorHAnsi"/>
+          <w:b/>
+          <w:color w:val="000000" w:themeColor="text1"/>
+          <w:sz w:val="18"/>
+          <w:szCs w:val="18"/>
+        </w:rPr>
+        <w:t>Bank Management Application:</w:t>
+      </w:r>
+      <w:r>
+        <w:rPr>
+          <w:rFonts w:cstheme="minorHAnsi"/>
+          <w:color w:val="000000" w:themeColor="text1"/>
+          <w:sz w:val="18"/>
+          <w:szCs w:val="18"/>
+        </w:rPr>
+        <w:t xml:space="preserve"> </w:t>
+      </w:r>
+      <w:r>
+        <w:rPr>
+          <w:rFonts w:cstheme="minorHAnsi"/>
+          <w:sz w:val="18"/>
+          <w:szCs w:val="18"/>
+        </w:rPr>
+        <w:t>A</w:t>
+      </w:r>
+      <w:r>
+        <w:rPr>
+          <w:rFonts w:cstheme="minorHAnsi"/>
+          <w:sz w:val="18"/>
+          <w:szCs w:val="18"/>
+        </w:rPr>
+        <w:t xml:space="preserve"> bank management </w:t>
+      </w:r>
+      <w:r>
+        <w:rPr>
+          <w:rFonts w:cstheme="minorHAnsi"/>
+          <w:sz w:val="18"/>
+          <w:szCs w:val="18"/>
+        </w:rPr>
+        <w:t>software</w:t>
+      </w:r>
+      <w:r>
+        <w:rPr>
+          <w:rFonts w:cstheme="minorHAnsi"/>
+          <w:sz w:val="18"/>
+          <w:szCs w:val="18"/>
+        </w:rPr>
+        <w:t xml:space="preserve"> using JAVA. Link to </w:t>
+      </w:r>
+      <w:hyperlink r:id="rId50" w:history="1">
+        <w:r>
+          <w:rPr>
+            <w:rStyle w:val="Hyperlink"/>
+            <w:rFonts w:cstheme="minorHAnsi"/>
+            <w:b/>
+            <w:color w:val="23856E"/>
+            <w:sz w:val="18"/>
+            <w:szCs w:val="18"/>
+          </w:rPr>
+          <w:t>YouTube</w:t>
+        </w:r>
+      </w:hyperlink>
+      <w:r>
+        <w:rPr>
+          <w:rFonts w:cstheme="minorHAnsi"/>
+          <w:color w:val="23856E"/>
+          <w:sz w:val="18"/>
+          <w:szCs w:val="18"/>
+        </w:rPr>
+        <w:t xml:space="preserve"> </w:t>
+      </w:r>
+      <w:r>
+        <w:rPr>
+          <w:rFonts w:cstheme="minorHAnsi"/>
+          <w:sz w:val="18"/>
+          <w:szCs w:val="18"/>
+        </w:rPr>
         <w:t>Ove</w:t>
       </w:r>
       <w:r>
@@ -5870,176 +5792,6 @@
           <w:szCs w:val="18"/>
         </w:rPr>
         <w:t xml:space="preserve"> Onsite Contest - 2</w:t>
-      </w:r>
-      <w:r>
-        <w:rPr>
-          <w:rFonts w:cstheme="minorHAnsi"/>
-          <w:sz w:val="18"/>
-          <w:szCs w:val="18"/>
-          <w:vertAlign w:val="superscript"/>
-        </w:rPr>
-        <w:t>nd</w:t>
-      </w:r>
-      <w:r>
-        <w:rPr>
-          <w:rFonts w:cstheme="minorHAnsi"/>
-          <w:sz w:val="18"/>
-          <w:szCs w:val="18"/>
-        </w:rPr>
-        <w:t xml:space="preserve"> Round. </w:t>
-      </w:r>
-    </w:p>
-    <w:p>
-      <w:pPr>
-        <w:pStyle w:val="ListParagraph"/>
-        <w:autoSpaceDE w:val="0"/>
-        <w:autoSpaceDN w:val="0"/>
-        <w:adjustRightInd w:val="0"/>
-        <w:spacing w:line="276" w:lineRule="auto"/>
-        <w:ind w:left="450"/>
-        <w:jc w:val="both"/>
-        <w:rPr>
-          <w:rFonts w:cstheme="minorHAnsi"/>
-          <w:sz w:val="18"/>
-          <w:szCs w:val="18"/>
-        </w:rPr>
-      </w:pPr>
-      <w:r>
-        <w:rPr>
-          <w:rFonts w:cstheme="minorHAnsi"/>
-          <w:sz w:val="18"/>
-          <w:szCs w:val="18"/>
-        </w:rPr>
-        <w:t xml:space="preserve">Team: </w:t>
-      </w:r>
-      <w:proofErr w:type="spellStart"/>
-      <w:r>
-        <w:rPr>
-          <w:rFonts w:cstheme="minorHAnsi"/>
-          <w:sz w:val="18"/>
-          <w:szCs w:val="18"/>
-        </w:rPr>
-        <w:t>NEUB_TeamXero</w:t>
-      </w:r>
-      <w:proofErr w:type="spellEnd"/>
-      <w:r>
-        <w:rPr>
-          <w:rFonts w:cstheme="minorHAnsi"/>
-          <w:sz w:val="18"/>
-          <w:szCs w:val="18"/>
-        </w:rPr>
-        <w:t xml:space="preserve"> - </w:t>
-      </w:r>
-      <w:hyperlink r:id="rId50" w:history="1">
-        <w:r>
-          <w:rPr>
-            <w:rFonts w:cstheme="minorHAnsi"/>
-            <w:b/>
-            <w:color w:val="23856E"/>
-            <w:sz w:val="18"/>
-            <w:szCs w:val="18"/>
-            <w:u w:val="single" w:color="DCA10D"/>
-          </w:rPr>
-          <w:t>Source</w:t>
-        </w:r>
-      </w:hyperlink>
-      <w:r>
-        <w:rPr>
-          <w:rFonts w:cstheme="minorHAnsi"/>
-          <w:b/>
-          <w:color w:val="23856E"/>
-          <w:sz w:val="18"/>
-          <w:szCs w:val="18"/>
-        </w:rPr>
-        <w:t xml:space="preserve"> </w:t>
-      </w:r>
-      <w:r>
-        <w:rPr>
-          <w:rFonts w:cstheme="minorHAnsi"/>
-          <w:sz w:val="18"/>
-          <w:szCs w:val="18"/>
-        </w:rPr>
-        <w:t>-</w:t>
-      </w:r>
-      <w:r>
-        <w:rPr>
-          <w:rFonts w:cstheme="minorHAnsi"/>
-          <w:sz w:val="18"/>
-          <w:szCs w:val="18"/>
-        </w:rPr>
-        <w:t xml:space="preserve"> 20</w:t>
-      </w:r>
-      <w:r>
-        <w:rPr>
-          <w:rFonts w:cstheme="minorHAnsi"/>
-          <w:sz w:val="18"/>
-          <w:szCs w:val="18"/>
-        </w:rPr>
-        <w:t>23</w:t>
-      </w:r>
-    </w:p>
-    <w:p>
-      <w:pPr>
-        <w:pStyle w:val="ListParagraph"/>
-        <w:numPr>
-          <w:ilvl w:val="0"/>
-          <w:numId w:val="2"/>
-        </w:numPr>
-        <w:autoSpaceDE w:val="0"/>
-        <w:autoSpaceDN w:val="0"/>
-        <w:adjustRightInd w:val="0"/>
-        <w:spacing w:line="276" w:lineRule="auto"/>
-        <w:jc w:val="both"/>
-        <w:rPr>
-          <w:rFonts w:cstheme="minorHAnsi"/>
-          <w:sz w:val="18"/>
-          <w:szCs w:val="18"/>
-        </w:rPr>
-      </w:pPr>
-      <w:r>
-        <w:rPr>
-          <w:rFonts w:cstheme="minorHAnsi"/>
-          <w:b/>
-          <w:sz w:val="18"/>
-          <w:szCs w:val="18"/>
-        </w:rPr>
-        <w:t>National</w:t>
-      </w:r>
-      <w:r>
-        <w:rPr>
-          <w:rFonts w:cstheme="minorHAnsi"/>
-          <w:b/>
-          <w:sz w:val="18"/>
-          <w:szCs w:val="18"/>
-        </w:rPr>
-        <w:t xml:space="preserve"> Rank 103</w:t>
-      </w:r>
-      <w:r>
-        <w:rPr>
-          <w:rFonts w:cstheme="minorHAnsi"/>
-          <w:b/>
-          <w:sz w:val="18"/>
-          <w:szCs w:val="18"/>
-          <w:vertAlign w:val="superscript"/>
-        </w:rPr>
-        <w:t>rd</w:t>
-      </w:r>
-      <w:r>
-        <w:rPr>
-          <w:rFonts w:cstheme="minorHAnsi"/>
-          <w:b/>
-          <w:sz w:val="18"/>
-          <w:szCs w:val="18"/>
-        </w:rPr>
-        <w:t xml:space="preserve"> (Onsite):</w:t>
-      </w:r>
-      <w:r>
-        <w:rPr>
-          <w:rFonts w:cstheme="minorHAnsi"/>
-          <w:sz w:val="18"/>
-          <w:szCs w:val="18"/>
-        </w:rPr>
-        <w:t xml:space="preserve"> ICPC Dhaka Regional 2021 Onsite Contest - 2</w:t>
       </w:r>
       <w:r>
         <w:rPr>
@@ -6137,7 +5889,15 @@
           <w:sz w:val="18"/>
           <w:szCs w:val="18"/>
         </w:rPr>
-        <w:t xml:space="preserve"> 2022</w:t>
+        <w:t xml:space="preserve"> 20</w:t>
+      </w:r>
+      <w:r>
+        <w:rPr>
+          <w:rFonts w:cstheme="minorHAnsi"/>
+          <w:sz w:val="18"/>
+          <w:szCs w:val="18"/>
+        </w:rPr>
+        <w:t>23</w:t>
       </w:r>
     </w:p>
     <w:p>
@@ -6174,7 +5934,7 @@
           <w:sz w:val="18"/>
           <w:szCs w:val="18"/>
         </w:rPr>
-        <w:t xml:space="preserve"> Rank 90</w:t>
+        <w:t xml:space="preserve"> Rank 103</w:t>
       </w:r>
       <w:r>
         <w:rPr>
@@ -6184,7 +5944,7 @@
           <w:szCs w:val="18"/>
           <w:vertAlign w:val="superscript"/>
         </w:rPr>
-        <w:t>th</w:t>
+        <w:t>rd</w:t>
       </w:r>
       <w:r>
         <w:rPr>
@@ -6201,7 +5961,7 @@
           <w:sz w:val="18"/>
           <w:szCs w:val="18"/>
         </w:rPr>
-        <w:t xml:space="preserve"> ICPC Dhaka Regional 2020 Onsite Contest - 2</w:t>
+        <w:t xml:space="preserve"> ICPC Dhaka Regional 2021 Onsite Contest - 2</w:t>
       </w:r>
       <w:r>
         <w:rPr>
@@ -6251,7 +6011,7 @@
           <w:sz w:val="18"/>
           <w:szCs w:val="18"/>
         </w:rPr>
-        <w:t>NEUB_DivisionByZero</w:t>
+        <w:t>NEUB_TeamXero</w:t>
       </w:r>
       <w:proofErr w:type="spellEnd"/>
       <w:r>
@@ -6282,7 +6042,6 @@
           <w:color w:val="23856E"/>
           <w:sz w:val="18"/>
           <w:szCs w:val="18"/>
-          <w:u w:val="single" w:color="DCA10D"/>
         </w:rPr>
         <w:t xml:space="preserve"> </w:t>
       </w:r>
@@ -6292,7 +6051,15 @@
           <w:sz w:val="18"/>
           <w:szCs w:val="18"/>
         </w:rPr>
-        <w:t>- 2021</w:t>
+        <w:t>-</w:t>
+      </w:r>
+      <w:r>
+        <w:rPr>
+          <w:rFonts w:cstheme="minorHAnsi"/>
+          <w:sz w:val="18"/>
+          <w:szCs w:val="18"/>
+        </w:rPr>
+        <w:t xml:space="preserve"> 2022</w:t>
       </w:r>
     </w:p>
     <w:p>
@@ -6320,7 +6087,16 @@
           <w:sz w:val="18"/>
           <w:szCs w:val="18"/>
         </w:rPr>
-        <w:t>World Rank 1677</w:t>
+        <w:t>National</w:t>
+      </w:r>
+      <w:r>
+        <w:rPr>
+          <w:rFonts w:cstheme="minorHAnsi"/>
+          <w:b/>
+          <w:sz w:val="18"/>
+          <w:szCs w:val="18"/>
+        </w:rPr>
+        <w:t xml:space="preserve"> Rank 90</w:t>
       </w:r>
       <w:r>
         <w:rPr>
@@ -6339,52 +6115,32 @@
           <w:sz w:val="18"/>
           <w:szCs w:val="18"/>
         </w:rPr>
-        <w:t xml:space="preserve"> (BD 13</w:t>
-      </w:r>
-      <w:r>
-        <w:rPr>
-          <w:rFonts w:cstheme="minorHAnsi"/>
-          <w:b/>
+        <w:t xml:space="preserve"> (Onsite):</w:t>
+      </w:r>
+      <w:r>
+        <w:rPr>
+          <w:rFonts w:cstheme="minorHAnsi"/>
+          <w:sz w:val="18"/>
+          <w:szCs w:val="18"/>
+        </w:rPr>
+        <w:t xml:space="preserve"> ICPC Dhaka Regional 2020 Onsite Contest - 2</w:t>
+      </w:r>
+      <w:r>
+        <w:rPr>
+          <w:rFonts w:cstheme="minorHAnsi"/>
           <w:sz w:val="18"/>
           <w:szCs w:val="18"/>
           <w:vertAlign w:val="superscript"/>
         </w:rPr>
-        <w:t>th</w:t>
-      </w:r>
-      <w:r>
-        <w:rPr>
-          <w:rFonts w:cstheme="minorHAnsi"/>
-          <w:b/>
-          <w:sz w:val="18"/>
-          <w:szCs w:val="18"/>
-        </w:rPr>
-        <w:t>):</w:t>
-      </w:r>
-      <w:r>
-        <w:rPr>
-          <w:rFonts w:cstheme="minorHAnsi"/>
-          <w:sz w:val="18"/>
-          <w:szCs w:val="18"/>
-        </w:rPr>
-        <w:t xml:space="preserve"> Google </w:t>
-      </w:r>
-      <w:proofErr w:type="spellStart"/>
-      <w:r>
-        <w:rPr>
-          <w:rFonts w:cstheme="minorHAnsi"/>
-          <w:sz w:val="18"/>
-          <w:szCs w:val="18"/>
-        </w:rPr>
-        <w:t>CodeJam</w:t>
-      </w:r>
-      <w:proofErr w:type="spellEnd"/>
-      <w:r>
-        <w:rPr>
-          <w:rFonts w:cstheme="minorHAnsi"/>
-          <w:sz w:val="18"/>
-          <w:szCs w:val="18"/>
-        </w:rPr>
-        <w:t xml:space="preserve"> 2021 Qualification Round. </w:t>
+        <w:t>nd</w:t>
+      </w:r>
+      <w:r>
+        <w:rPr>
+          <w:rFonts w:cstheme="minorHAnsi"/>
+          <w:sz w:val="18"/>
+          <w:szCs w:val="18"/>
+        </w:rPr>
+        <w:t xml:space="preserve"> Round. </w:t>
       </w:r>
     </w:p>
     <w:p>
@@ -6408,7 +6164,7 @@
           <w:sz w:val="18"/>
           <w:szCs w:val="18"/>
         </w:rPr>
-        <w:t xml:space="preserve">Username: </w:t>
+        <w:t xml:space="preserve">Team: </w:t>
       </w:r>
       <w:proofErr w:type="spellStart"/>
       <w:r>
@@ -6417,7 +6173,7 @@
           <w:sz w:val="18"/>
           <w:szCs w:val="18"/>
         </w:rPr>
-        <w:t>arnabxero</w:t>
+        <w:t>NEUB_DivisionByZero</w:t>
       </w:r>
       <w:proofErr w:type="spellEnd"/>
       <w:r>
@@ -6426,17 +6182,7 @@
           <w:sz w:val="18"/>
           <w:szCs w:val="18"/>
         </w:rPr>
-        <w:t xml:space="preserve"> -</w:t>
-      </w:r>
-      <w:r>
-        <w:rPr>
-          <w:rFonts w:cstheme="minorHAnsi"/>
-          <w:b/>
-          <w:color w:val="23856E"/>
-          <w:sz w:val="18"/>
-          <w:szCs w:val="18"/>
-        </w:rPr>
-        <w:t xml:space="preserve"> </w:t>
+        <w:t xml:space="preserve"> - </w:t>
       </w:r>
       <w:hyperlink r:id="rId53" w:history="1">
         <w:r>
@@ -6454,18 +6200,21 @@
       <w:r>
         <w:rPr>
           <w:rFonts w:cstheme="minorHAnsi"/>
-          <w:sz w:val="18"/>
-          <w:szCs w:val="18"/>
-        </w:rPr>
-        <w:t xml:space="preserve"> -</w:t>
-      </w:r>
-      <w:r>
-        <w:rPr>
-          <w:rFonts w:cstheme="minorHAnsi"/>
-          <w:sz w:val="18"/>
-          <w:szCs w:val="18"/>
-        </w:rPr>
-        <w:t xml:space="preserve"> 2022</w:t>
+          <w:b/>
+          <w:color w:val="23856E"/>
+          <w:sz w:val="18"/>
+          <w:szCs w:val="18"/>
+          <w:u w:val="single" w:color="DCA10D"/>
+        </w:rPr>
+        <w:t xml:space="preserve"> </w:t>
+      </w:r>
+      <w:r>
+        <w:rPr>
+          <w:rFonts w:cstheme="minorHAnsi"/>
+          <w:sz w:val="18"/>
+          <w:szCs w:val="18"/>
+        </w:rPr>
+        <w:t>- 2021</w:t>
       </w:r>
     </w:p>
     <w:p>
@@ -6493,7 +6242,7 @@
           <w:sz w:val="18"/>
           <w:szCs w:val="18"/>
         </w:rPr>
-        <w:t>2</w:t>
+        <w:t>World Rank 1677</w:t>
       </w:r>
       <w:r>
         <w:rPr>
@@ -6503,40 +6252,113 @@
           <w:szCs w:val="18"/>
           <w:vertAlign w:val="superscript"/>
         </w:rPr>
-        <w:t>nd</w:t>
-      </w:r>
-      <w:r>
-        <w:rPr>
-          <w:rFonts w:cstheme="minorHAnsi"/>
-          <w:b/>
-          <w:sz w:val="18"/>
-          <w:szCs w:val="18"/>
-        </w:rPr>
-        <w:t xml:space="preserve"> Runner Up:</w:t>
-      </w:r>
-      <w:r>
-        <w:rPr>
-          <w:rFonts w:cstheme="minorHAnsi"/>
-          <w:sz w:val="18"/>
-          <w:szCs w:val="18"/>
-        </w:rPr>
-        <w:t xml:space="preserve"> SJ Innovation Hackathon 2021</w:t>
-      </w:r>
-      <w:r>
-        <w:rPr>
-          <w:rFonts w:cstheme="minorHAnsi"/>
-          <w:sz w:val="18"/>
-          <w:szCs w:val="18"/>
-        </w:rPr>
-        <w:t xml:space="preserve"> | </w:t>
-      </w:r>
-      <w:r>
-        <w:rPr>
-          <w:rFonts w:cstheme="minorHAnsi"/>
-          <w:sz w:val="18"/>
-          <w:szCs w:val="18"/>
-        </w:rPr>
-        <w:t xml:space="preserve">Team: Gladiators - </w:t>
+        <w:t>th</w:t>
+      </w:r>
+      <w:r>
+        <w:rPr>
+          <w:rFonts w:cstheme="minorHAnsi"/>
+          <w:b/>
+          <w:sz w:val="18"/>
+          <w:szCs w:val="18"/>
+        </w:rPr>
+        <w:t xml:space="preserve"> (BD 13</w:t>
+      </w:r>
+      <w:r>
+        <w:rPr>
+          <w:rFonts w:cstheme="minorHAnsi"/>
+          <w:b/>
+          <w:sz w:val="18"/>
+          <w:szCs w:val="18"/>
+          <w:vertAlign w:val="superscript"/>
+        </w:rPr>
+        <w:t>th</w:t>
+      </w:r>
+      <w:r>
+        <w:rPr>
+          <w:rFonts w:cstheme="minorHAnsi"/>
+          <w:b/>
+          <w:sz w:val="18"/>
+          <w:szCs w:val="18"/>
+        </w:rPr>
+        <w:t>):</w:t>
+      </w:r>
+      <w:r>
+        <w:rPr>
+          <w:rFonts w:cstheme="minorHAnsi"/>
+          <w:sz w:val="18"/>
+          <w:szCs w:val="18"/>
+        </w:rPr>
+        <w:t xml:space="preserve"> Google </w:t>
+      </w:r>
+      <w:proofErr w:type="spellStart"/>
+      <w:r>
+        <w:rPr>
+          <w:rFonts w:cstheme="minorHAnsi"/>
+          <w:sz w:val="18"/>
+          <w:szCs w:val="18"/>
+        </w:rPr>
+        <w:t>CodeJam</w:t>
+      </w:r>
+      <w:proofErr w:type="spellEnd"/>
+      <w:r>
+        <w:rPr>
+          <w:rFonts w:cstheme="minorHAnsi"/>
+          <w:sz w:val="18"/>
+          <w:szCs w:val="18"/>
+        </w:rPr>
+        <w:t xml:space="preserve"> 2021 Qualification Round. </w:t>
+      </w:r>
+    </w:p>
+    <w:p>
+      <w:pPr>
+        <w:pStyle w:val="ListParagraph"/>
+        <w:autoSpaceDE w:val="0"/>
+        <w:autoSpaceDN w:val="0"/>
+        <w:adjustRightInd w:val="0"/>
+        <w:spacing w:line="276" w:lineRule="auto"/>
+        <w:ind w:left="450"/>
+        <w:jc w:val="both"/>
+        <w:rPr>
+          <w:rFonts w:cstheme="minorHAnsi"/>
+          <w:sz w:val="18"/>
+          <w:szCs w:val="18"/>
+        </w:rPr>
+      </w:pPr>
+      <w:r>
+        <w:rPr>
+          <w:rFonts w:cstheme="minorHAnsi"/>
+          <w:sz w:val="18"/>
+          <w:szCs w:val="18"/>
+        </w:rPr>
+        <w:t xml:space="preserve">Username: </w:t>
+      </w:r>
+      <w:proofErr w:type="spellStart"/>
+      <w:r>
+        <w:rPr>
+          <w:rFonts w:cstheme="minorHAnsi"/>
+          <w:sz w:val="18"/>
+          <w:szCs w:val="18"/>
+        </w:rPr>
+        <w:t>arnabxero</w:t>
+      </w:r>
+      <w:proofErr w:type="spellEnd"/>
+      <w:r>
+        <w:rPr>
+          <w:rFonts w:cstheme="minorHAnsi"/>
+          <w:sz w:val="18"/>
+          <w:szCs w:val="18"/>
+        </w:rPr>
+        <w:t xml:space="preserve"> -</w:t>
+      </w:r>
+      <w:r>
+        <w:rPr>
+          <w:rFonts w:cstheme="minorHAnsi"/>
+          <w:b/>
+          <w:color w:val="23856E"/>
+          <w:sz w:val="18"/>
+          <w:szCs w:val="18"/>
+        </w:rPr>
+        <w:t xml:space="preserve"> </w:t>
       </w:r>
       <w:hyperlink r:id="rId54" w:history="1">
         <w:r>
@@ -6565,7 +6387,7 @@
           <w:sz w:val="18"/>
           <w:szCs w:val="18"/>
         </w:rPr>
-        <w:t xml:space="preserve"> 2021</w:t>
+        <w:t xml:space="preserve"> 2022</w:t>
       </w:r>
     </w:p>
     <w:p>
@@ -6593,7 +6415,7 @@
           <w:sz w:val="18"/>
           <w:szCs w:val="18"/>
         </w:rPr>
-        <w:t>1</w:t>
+        <w:t>2</w:t>
       </w:r>
       <w:r>
         <w:rPr>
@@ -6603,7 +6425,7 @@
           <w:szCs w:val="18"/>
           <w:vertAlign w:val="superscript"/>
         </w:rPr>
-        <w:t>st</w:t>
+        <w:t>nd</w:t>
       </w:r>
       <w:r>
         <w:rPr>
@@ -6620,7 +6442,7 @@
           <w:sz w:val="18"/>
           <w:szCs w:val="18"/>
         </w:rPr>
-        <w:t xml:space="preserve"> Robotics Contest - NEUB ICT Fest 2019</w:t>
+        <w:t xml:space="preserve"> SJ Innovation Hackathon 2021</w:t>
       </w:r>
       <w:r>
         <w:rPr>
@@ -6636,7 +6458,7 @@
           <w:sz w:val="18"/>
           <w:szCs w:val="18"/>
         </w:rPr>
-        <w:t xml:space="preserve">Team: Pathfinder - </w:t>
+        <w:t xml:space="preserve">Team: Gladiators - </w:t>
       </w:r>
       <w:hyperlink r:id="rId55" w:history="1">
         <w:r>
@@ -6654,27 +6476,18 @@
       <w:r>
         <w:rPr>
           <w:rFonts w:cstheme="minorHAnsi"/>
-          <w:color w:val="23856E"/>
-          <w:sz w:val="18"/>
-          <w:szCs w:val="18"/>
-        </w:rPr>
-        <w:t xml:space="preserve"> </w:t>
-      </w:r>
-      <w:r>
-        <w:rPr>
-          <w:rFonts w:cstheme="minorHAnsi"/>
-          <w:sz w:val="18"/>
-          <w:szCs w:val="18"/>
-        </w:rPr>
-        <w:t>-</w:t>
-      </w:r>
-      <w:r>
-        <w:rPr>
-          <w:rFonts w:cstheme="minorHAnsi"/>
-          <w:sz w:val="18"/>
-          <w:szCs w:val="18"/>
-        </w:rPr>
-        <w:t xml:space="preserve"> 2019</w:t>
+          <w:sz w:val="18"/>
+          <w:szCs w:val="18"/>
+        </w:rPr>
+        <w:t xml:space="preserve"> -</w:t>
+      </w:r>
+      <w:r>
+        <w:rPr>
+          <w:rFonts w:cstheme="minorHAnsi"/>
+          <w:sz w:val="18"/>
+          <w:szCs w:val="18"/>
+        </w:rPr>
+        <w:t xml:space="preserve"> 2021</w:t>
       </w:r>
     </w:p>
     <w:p>
@@ -6702,7 +6515,7 @@
           <w:sz w:val="18"/>
           <w:szCs w:val="18"/>
         </w:rPr>
-        <w:t>2</w:t>
+        <w:t>1</w:t>
       </w:r>
       <w:r>
         <w:rPr>
@@ -6712,7 +6525,7 @@
           <w:szCs w:val="18"/>
           <w:vertAlign w:val="superscript"/>
         </w:rPr>
-        <w:t>nd</w:t>
+        <w:t>st</w:t>
       </w:r>
       <w:r>
         <w:rPr>
@@ -6729,7 +6542,7 @@
           <w:sz w:val="18"/>
           <w:szCs w:val="18"/>
         </w:rPr>
-        <w:t xml:space="preserve"> Project Showcasing - NEUB ICT Fest 2019</w:t>
+        <w:t xml:space="preserve"> Robotics Contest - NEUB ICT Fest 2019</w:t>
       </w:r>
       <w:r>
         <w:rPr>
@@ -6745,7 +6558,7 @@
           <w:sz w:val="18"/>
           <w:szCs w:val="18"/>
         </w:rPr>
-        <w:t xml:space="preserve">Team: Xero - </w:t>
+        <w:t xml:space="preserve">Team: Pathfinder - </w:t>
       </w:r>
       <w:hyperlink r:id="rId56" w:history="1">
         <w:r>
@@ -6811,7 +6624,115 @@
           <w:sz w:val="18"/>
           <w:szCs w:val="18"/>
         </w:rPr>
-        <w:lastRenderedPageBreak/>
+        <w:t>2</w:t>
+      </w:r>
+      <w:r>
+        <w:rPr>
+          <w:rFonts w:cstheme="minorHAnsi"/>
+          <w:b/>
+          <w:sz w:val="18"/>
+          <w:szCs w:val="18"/>
+          <w:vertAlign w:val="superscript"/>
+        </w:rPr>
+        <w:t>nd</w:t>
+      </w:r>
+      <w:r>
+        <w:rPr>
+          <w:rFonts w:cstheme="minorHAnsi"/>
+          <w:b/>
+          <w:sz w:val="18"/>
+          <w:szCs w:val="18"/>
+        </w:rPr>
+        <w:t xml:space="preserve"> Runner Up:</w:t>
+      </w:r>
+      <w:r>
+        <w:rPr>
+          <w:rFonts w:cstheme="minorHAnsi"/>
+          <w:sz w:val="18"/>
+          <w:szCs w:val="18"/>
+        </w:rPr>
+        <w:t xml:space="preserve"> Project Showcasing - NEUB ICT Fest 2019</w:t>
+      </w:r>
+      <w:r>
+        <w:rPr>
+          <w:rFonts w:cstheme="minorHAnsi"/>
+          <w:sz w:val="18"/>
+          <w:szCs w:val="18"/>
+        </w:rPr>
+        <w:t xml:space="preserve"> | </w:t>
+      </w:r>
+      <w:r>
+        <w:rPr>
+          <w:rFonts w:cstheme="minorHAnsi"/>
+          <w:sz w:val="18"/>
+          <w:szCs w:val="18"/>
+        </w:rPr>
+        <w:t xml:space="preserve">Team: Xero - </w:t>
+      </w:r>
+      <w:hyperlink r:id="rId57" w:history="1">
+        <w:r>
+          <w:rPr>
+            <w:rFonts w:cstheme="minorHAnsi"/>
+            <w:b/>
+            <w:color w:val="23856E"/>
+            <w:sz w:val="18"/>
+            <w:szCs w:val="18"/>
+            <w:u w:val="single" w:color="DCA10D"/>
+          </w:rPr>
+          <w:t>Source</w:t>
+        </w:r>
+      </w:hyperlink>
+      <w:r>
+        <w:rPr>
+          <w:rFonts w:cstheme="minorHAnsi"/>
+          <w:color w:val="23856E"/>
+          <w:sz w:val="18"/>
+          <w:szCs w:val="18"/>
+        </w:rPr>
+        <w:t xml:space="preserve"> </w:t>
+      </w:r>
+      <w:r>
+        <w:rPr>
+          <w:rFonts w:cstheme="minorHAnsi"/>
+          <w:sz w:val="18"/>
+          <w:szCs w:val="18"/>
+        </w:rPr>
+        <w:t>-</w:t>
+      </w:r>
+      <w:r>
+        <w:rPr>
+          <w:rFonts w:cstheme="minorHAnsi"/>
+          <w:sz w:val="18"/>
+          <w:szCs w:val="18"/>
+        </w:rPr>
+        <w:t xml:space="preserve"> 2019</w:t>
+      </w:r>
+    </w:p>
+    <w:p>
+      <w:pPr>
+        <w:pStyle w:val="ListParagraph"/>
+        <w:numPr>
+          <w:ilvl w:val="0"/>
+          <w:numId w:val="2"/>
+        </w:numPr>
+        <w:autoSpaceDE w:val="0"/>
+        <w:autoSpaceDN w:val="0"/>
+        <w:adjustRightInd w:val="0"/>
+        <w:spacing w:line="276" w:lineRule="auto"/>
+        <w:jc w:val="both"/>
+        <w:rPr>
+          <w:rFonts w:cstheme="minorHAnsi"/>
+          <w:sz w:val="18"/>
+          <w:szCs w:val="18"/>
+        </w:rPr>
+      </w:pPr>
+      <w:r>
+        <w:rPr>
+          <w:rFonts w:cstheme="minorHAnsi"/>
+          <w:b/>
+          <w:sz w:val="18"/>
+          <w:szCs w:val="18"/>
+        </w:rPr>
         <w:t>Champion:</w:t>
       </w:r>
       <w:r>
@@ -6856,7 +6777,7 @@
         </w:rPr>
         <w:t xml:space="preserve"> - </w:t>
       </w:r>
-      <w:hyperlink r:id="rId57" w:history="1">
+      <w:hyperlink r:id="rId58" w:history="1">
         <w:r>
           <w:rPr>
             <w:rFonts w:cstheme="minorHAnsi"/>
@@ -6961,77 +6882,77 @@
         <v:path o:extrusionok="f" gradientshapeok="t" o:connecttype="rect"/>
         <o:lock v:ext="edit" aspectratio="t"/>
       </v:shapetype>
-      <v:shape id="_x0000_i2577" type="#_x0000_t75" style="width:11.2pt;height:11.2pt;visibility:visible;mso-wrap-style:square" o:bullet="t">
+      <v:shape id="_x0000_i2720" type="#_x0000_t75" style="width:11.2pt;height:11.2pt;visibility:visible;mso-wrap-style:square" o:bullet="t">
         <v:imagedata r:id="rId1" o:title=""/>
       </v:shape>
     </w:pict>
   </w:numPicBullet>
   <w:numPicBullet w:numPicBulletId="1">
     <w:pict>
-      <v:shape id="_x0000_i2578" type="#_x0000_t75" alt="Icon&#13;&#13;&#13;&#13;&#13;&#13;&#13;&#13;&#13;&#13;&#13;&#13;&#13;&#13;&#10;&#13;&#13;&#13;&#13;&#13;&#13;&#13;&#13;&#13;&#13;&#13;&#13;&#13;&#13;&#10;Description automatically generated" style="width:255.45pt;height:255.45pt;visibility:visible;mso-wrap-style:square" o:bullet="t">
-        <v:imagedata r:id="rId2" o:title="Icon&#13;&#13;&#13;&#13;&#13;&#13;&#13;&#13;&#13;&#13;&#13;&#13;&#13;&#13;&#10;&#13;&#13;&#13;&#13;&#13;&#13;&#13;&#13;&#13;&#13;&#13;&#13;&#13;&#13;&#10;Description automatically generated"/>
+      <v:shape id="_x0000_i2721" type="#_x0000_t75" alt="Icon&#13;&#13;&#13;&#13;&#13;&#13;&#13;&#13;&#13;&#13;&#13;&#13;&#13;&#13;&#13;&#10;&#13;&#13;&#13;&#13;&#13;&#13;&#13;&#13;&#13;&#13;&#13;&#13;&#13;&#13;&#13;&#10;Description automatically generated" style="width:255.45pt;height:255.45pt;visibility:visible;mso-wrap-style:square" o:bullet="t">
+        <v:imagedata r:id="rId2" o:title="Icon&#13;&#13;&#13;&#13;&#13;&#13;&#13;&#13;&#13;&#13;&#13;&#13;&#13;&#13;&#13;&#10;&#13;&#13;&#13;&#13;&#13;&#13;&#13;&#13;&#13;&#13;&#13;&#13;&#13;&#13;&#13;&#10;Description automatically generated"/>
       </v:shape>
     </w:pict>
   </w:numPicBullet>
   <w:numPicBullet w:numPicBulletId="2">
     <w:pict>
-      <v:shape id="_x0000_i2579" type="#_x0000_t75" alt="Icon&#13;&#13;&#13;&#13;&#13;&#13;&#13;&#13;&#13;&#13;&#13;&#13;&#13;&#13;&#10;&#13;&#13;&#13;&#13;&#13;&#13;&#13;&#13;&#13;&#13;&#13;&#13;&#13;&#13;&#10;Description automatically generated" style="width:384pt;height:384pt;visibility:visible;mso-wrap-style:square" o:bullet="t">
-        <v:imagedata r:id="rId3" o:title="Icon&#13;&#13;&#13;&#13;&#13;&#13;&#13;&#13;&#13;&#13;&#13;&#13;&#13;&#13;&#10;&#13;&#13;&#13;&#13;&#13;&#13;&#13;&#13;&#13;&#13;&#13;&#13;&#13;&#13;&#10;Description automatically generated"/>
+      <v:shape id="_x0000_i2722" type="#_x0000_t75" alt="Icon&#13;&#13;&#13;&#13;&#13;&#13;&#13;&#13;&#13;&#13;&#13;&#13;&#13;&#13;&#13;&#10;&#13;&#13;&#13;&#13;&#13;&#13;&#13;&#13;&#13;&#13;&#13;&#13;&#13;&#13;&#13;&#10;Description automatically generated" style="width:384pt;height:384pt;visibility:visible;mso-wrap-style:square" o:bullet="t">
+        <v:imagedata r:id="rId3" o:title="Icon&#13;&#13;&#13;&#13;&#13;&#13;&#13;&#13;&#13;&#13;&#13;&#13;&#13;&#13;&#13;&#10;&#13;&#13;&#13;&#13;&#13;&#13;&#13;&#13;&#13;&#13;&#13;&#13;&#13;&#13;&#13;&#10;Description automatically generated"/>
       </v:shape>
     </w:pict>
   </w:numPicBullet>
   <w:numPicBullet w:numPicBulletId="3">
     <w:pict>
-      <v:shape id="_x0000_i2580" type="#_x0000_t75" style="width:10.65pt;height:10.65pt;visibility:visible;mso-wrap-style:square" o:bullet="t">
+      <v:shape id="_x0000_i2723" type="#_x0000_t75" style="width:10.65pt;height:10.65pt;visibility:visible;mso-wrap-style:square" o:bullet="t">
         <v:imagedata r:id="rId4" o:title=""/>
       </v:shape>
     </w:pict>
   </w:numPicBullet>
   <w:numPicBullet w:numPicBulletId="4">
     <w:pict>
-      <v:shape id="_x0000_i2581" type="#_x0000_t75" style="width:10.65pt;height:10.65pt;visibility:visible;mso-wrap-style:square" o:bullet="t">
+      <v:shape id="_x0000_i2724" type="#_x0000_t75" style="width:10.65pt;height:10.65pt;visibility:visible;mso-wrap-style:square" o:bullet="t">
         <v:imagedata r:id="rId5" o:title=""/>
       </v:shape>
     </w:pict>
   </w:numPicBullet>
   <w:numPicBullet w:numPicBulletId="5">
     <w:pict>
-      <v:shape id="_x0000_i2582" type="#_x0000_t75" style="width:10.65pt;height:10.65pt;visibility:visible;mso-wrap-style:square" o:bullet="t">
+      <v:shape id="_x0000_i2725" type="#_x0000_t75" style="width:10.65pt;height:10.65pt;visibility:visible;mso-wrap-style:square" o:bullet="t">
         <v:imagedata r:id="rId6" o:title=""/>
       </v:shape>
     </w:pict>
   </w:numPicBullet>
   <w:numPicBullet w:numPicBulletId="6">
     <w:pict>
-      <v:shape id="_x0000_i2583" type="#_x0000_t75" style="width:900.25pt;height:900.25pt;visibility:visible;mso-wrap-style:square" o:bullet="t">
+      <v:shape id="_x0000_i2726" type="#_x0000_t75" style="width:900.25pt;height:900.25pt;visibility:visible;mso-wrap-style:square" o:bullet="t">
         <v:imagedata r:id="rId7" o:title=""/>
       </v:shape>
     </w:pict>
   </w:numPicBullet>
   <w:numPicBullet w:numPicBulletId="7">
     <w:pict>
-      <v:shape id="_x0000_i2584" type="#_x0000_t75" style="width:900.25pt;height:900.25pt;visibility:visible;mso-wrap-style:square" o:bullet="t">
+      <v:shape id="_x0000_i2727" type="#_x0000_t75" style="width:900.25pt;height:900.25pt;visibility:visible;mso-wrap-style:square" o:bullet="t">
         <v:imagedata r:id="rId8" o:title=""/>
       </v:shape>
     </w:pict>
   </w:numPicBullet>
   <w:numPicBullet w:numPicBulletId="8">
     <w:pict>
-      <v:shape id="_x0000_i2585" type="#_x0000_t75" style="width:900.25pt;height:900.25pt;visibility:visible;mso-wrap-style:square" o:bullet="t">
+      <v:shape id="_x0000_i2728" type="#_x0000_t75" style="width:900.25pt;height:900.25pt;visibility:visible;mso-wrap-style:square" o:bullet="t">
         <v:imagedata r:id="rId9" o:title=""/>
       </v:shape>
     </w:pict>
   </w:numPicBullet>
   <w:numPicBullet w:numPicBulletId="9">
     <w:pict>
-      <v:shape id="_x0000_i2586" type="#_x0000_t75" style="width:900.25pt;height:900.25pt;visibility:visible;mso-wrap-style:square" o:bullet="t">
+      <v:shape id="_x0000_i2729" type="#_x0000_t75" style="width:900.25pt;height:900.25pt;visibility:visible;mso-wrap-style:square" o:bullet="t">
         <v:imagedata r:id="rId10" o:title=""/>
       </v:shape>
     </w:pict>
   </w:numPicBullet>
   <w:numPicBullet w:numPicBulletId="10">
     <w:pict>
-      <v:shape id="_x0000_i2587" type="#_x0000_t75" style="width:1501.85pt;height:1501.85pt;visibility:visible;mso-wrap-style:square" o:bullet="t">
+      <v:shape id="_x0000_i2730" type="#_x0000_t75" style="width:1501.85pt;height:1501.85pt;visibility:visible;mso-wrap-style:square" o:bullet="t">
         <v:imagedata r:id="rId11" o:title=""/>
       </v:shape>
     </w:pict>

</xml_diff>